<commit_message>
directory cleanup; add summary doc
</commit_message>
<xml_diff>
--- a/Kepler Project Summary.docx
+++ b/Kepler Project Summary.docx
@@ -41,21 +41,51 @@
       <w:pPr>
         <w:pStyle w:val="Title"/>
       </w:pPr>
+      <w:r>
+        <w:t>Finding</w:t>
+      </w:r>
+      <w:r>
+        <w:t xml:space="preserve"> Exoplanets</w:t>
+      </w:r>
+      <w:r>
+        <w:t xml:space="preserve"> with Machine Learning</w:t>
+      </w:r>
+      <w:r>
+        <w:t>:</w:t>
+      </w:r>
     </w:p>
     <w:p>
       <w:pPr>
         <w:pStyle w:val="Title"/>
       </w:pPr>
       <w:r>
-        <w:t>Kepler Space Telescope Exoplanet Search Data</w:t>
+        <w:t>Developing</w:t>
+      </w:r>
+      <w:r>
+        <w:t xml:space="preserve"> </w:t>
+      </w:r>
+      <w:r>
+        <w:t>Classification Models for</w:t>
+      </w:r>
+      <w:r>
+        <w:t xml:space="preserve"> </w:t>
+      </w:r>
+      <w:r>
+        <w:t xml:space="preserve">Kepler </w:t>
+      </w:r>
+      <w:r>
+        <w:t>Mission</w:t>
+      </w:r>
+      <w:r>
+        <w:t xml:space="preserve"> Data</w:t>
       </w:r>
     </w:p>
     <w:p>
       <w:pPr>
-        <w:pStyle w:val="Title"/>
-      </w:pPr>
-      <w:r>
-        <w:t>Machine Learning for Classification Project Summary</w:t>
+        <w:pStyle w:val="Subtitle"/>
+      </w:pPr>
+      <w:r>
+        <w:t>Timothy Drexler</w:t>
       </w:r>
     </w:p>
     <w:p>
@@ -63,30 +93,203 @@
         <w:pStyle w:val="Subtitle"/>
       </w:pPr>
       <w:r>
-        <w:t>Timothy Drexler</w:t>
+        <w:t>August</w:t>
+      </w:r>
+      <w:r>
+        <w:t xml:space="preserve"> 2019</w:t>
+      </w:r>
+      <w:r>
+        <w:br w:type="page"/>
       </w:r>
     </w:p>
     <w:p>
       <w:pPr>
-        <w:pStyle w:val="Subtitle"/>
-      </w:pPr>
-      <w:r>
-        <w:t>August</w:t>
-      </w:r>
-      <w:r>
-        <w:t xml:space="preserve"> 2019</w:t>
-      </w:r>
-      <w:r>
-        <w:br w:type="page"/>
+        <w:pStyle w:val="Heading1"/>
+      </w:pPr>
+      <w:r>
+        <w:lastRenderedPageBreak/>
+        <w:t>Background</w:t>
       </w:r>
     </w:p>
     <w:p>
       <w:pPr>
-        <w:pStyle w:val="Heading1"/>
-      </w:pPr>
-      <w:r>
-        <w:lastRenderedPageBreak/>
-        <w:t>Background</w:t>
+        <w:pStyle w:val="BodyText"/>
+      </w:pPr>
+      <w:r>
+        <w:t xml:space="preserve">Over its 9-year </w:t>
+      </w:r>
+      <w:r>
+        <w:t>mission</w:t>
+      </w:r>
+      <w:r>
+        <w:t xml:space="preserve"> lifetime</w:t>
+      </w:r>
+      <w:r>
+        <w:t xml:space="preserve">, the Kepler space telescope </w:t>
+      </w:r>
+      <w:r>
+        <w:t>collected time</w:t>
+      </w:r>
+      <w:r>
+        <w:t>-</w:t>
+      </w:r>
+      <w:r>
+        <w:t xml:space="preserve">series measurements of stellar brightness </w:t>
+      </w:r>
+      <w:r>
+        <w:t>on a</w:t>
+      </w:r>
+      <w:r>
+        <w:t xml:space="preserve"> </w:t>
+      </w:r>
+      <w:r>
+        <w:t xml:space="preserve">sample of </w:t>
+      </w:r>
+      <w:r>
+        <w:t>more than</w:t>
+      </w:r>
+      <w:r>
+        <w:t xml:space="preserve"> 150,000 stars (</w:t>
+      </w:r>
+      <w:r>
+        <w:t xml:space="preserve">Brown, </w:t>
+      </w:r>
+      <w:r>
+        <w:t xml:space="preserve">Latham, Everett, &amp; </w:t>
+      </w:r>
+      <w:proofErr w:type="spellStart"/>
+      <w:r>
+        <w:t>Esquerdo</w:t>
+      </w:r>
+      <w:proofErr w:type="spellEnd"/>
+      <w:r>
+        <w:t>, 2011</w:t>
+      </w:r>
+      <w:r>
+        <w:t>)</w:t>
+      </w:r>
+      <w:r>
+        <w:t>. The goal</w:t>
+      </w:r>
+      <w:r>
+        <w:t xml:space="preserve"> of the </w:t>
+      </w:r>
+      <w:r>
+        <w:t xml:space="preserve">Kepler </w:t>
+      </w:r>
+      <w:r>
+        <w:t>survey</w:t>
+      </w:r>
+      <w:r>
+        <w:t xml:space="preserve"> was</w:t>
+      </w:r>
+      <w:r>
+        <w:t xml:space="preserve"> to</w:t>
+      </w:r>
+      <w:r>
+        <w:t xml:space="preserve"> </w:t>
+      </w:r>
+      <w:r>
+        <w:t>identify</w:t>
+      </w:r>
+      <w:r>
+        <w:t xml:space="preserve"> stellar systems in which </w:t>
+      </w:r>
+      <w:r>
+        <w:t xml:space="preserve">the transit of extrasolar </w:t>
+      </w:r>
+      <w:r>
+        <w:t>planetary bodies</w:t>
+      </w:r>
+      <w:r>
+        <w:t xml:space="preserve"> </w:t>
+      </w:r>
+      <w:r>
+        <w:t xml:space="preserve">between the star and </w:t>
+      </w:r>
+      <w:r>
+        <w:t>the telescope</w:t>
+      </w:r>
+      <w:r>
+        <w:t xml:space="preserve"> caused periodic decreases of brightness</w:t>
+      </w:r>
+      <w:r>
+        <w:t xml:space="preserve">. </w:t>
+      </w:r>
+      <w:r>
+        <w:t>Preliminary a</w:t>
+      </w:r>
+      <w:r>
+        <w:t xml:space="preserve">nalysis of </w:t>
+      </w:r>
+      <w:r>
+        <w:t>the</w:t>
+      </w:r>
+      <w:r>
+        <w:t xml:space="preserve"> </w:t>
+      </w:r>
+      <w:r>
+        <w:t>light curve</w:t>
+      </w:r>
+      <w:r>
+        <w:t xml:space="preserve"> data</w:t>
+      </w:r>
+      <w:r>
+        <w:t xml:space="preserve"> </w:t>
+      </w:r>
+      <w:r>
+        <w:t>found</w:t>
+      </w:r>
+      <w:r>
+        <w:t xml:space="preserve"> 9</w:t>
+      </w:r>
+      <w:r>
+        <w:t>,</w:t>
+      </w:r>
+      <w:r>
+        <w:t>564</w:t>
+      </w:r>
+      <w:r>
+        <w:t xml:space="preserve"> potential planetary systems, known as</w:t>
+      </w:r>
+      <w:r>
+        <w:t xml:space="preserve"> </w:t>
+      </w:r>
+      <w:r>
+        <w:t xml:space="preserve">Kepler </w:t>
+      </w:r>
+      <w:r>
+        <w:t>O</w:t>
+      </w:r>
+      <w:r>
+        <w:t xml:space="preserve">bjects of </w:t>
+      </w:r>
+      <w:r>
+        <w:t>I</w:t>
+      </w:r>
+      <w:r>
+        <w:t>nterest</w:t>
+      </w:r>
+      <w:r>
+        <w:t xml:space="preserve"> </w:t>
+      </w:r>
+      <w:r>
+        <w:t>(</w:t>
+      </w:r>
+      <w:r>
+        <w:t>KOIs</w:t>
+      </w:r>
+      <w:r>
+        <w:t>)</w:t>
+      </w:r>
+      <w:r>
+        <w:t xml:space="preserve">. </w:t>
+      </w:r>
+      <w:r>
+        <w:t>Astronomers then conducted follow-up research on the KOIs using ground-based telescopes</w:t>
+      </w:r>
+      <w:r>
+        <w:t>. These observations helped determine whether a transiting planet caused the reduction in stellar luminosity or if there was another explanation, such as an eclipsing binary star or instrument noise.</w:t>
       </w:r>
     </w:p>
     <w:p>
@@ -94,342 +297,7 @@
         <w:pStyle w:val="BodyText"/>
       </w:pPr>
       <w:r>
-        <w:t xml:space="preserve">Over its 9-year </w:t>
-      </w:r>
-      <w:r>
-        <w:t>mission</w:t>
-      </w:r>
-      <w:r>
-        <w:t xml:space="preserve"> lifetime</w:t>
-      </w:r>
-      <w:r>
-        <w:t xml:space="preserve">, the Kepler space telescope </w:t>
-      </w:r>
-      <w:r>
-        <w:t>collected time</w:t>
-      </w:r>
-      <w:r>
-        <w:t>-</w:t>
-      </w:r>
-      <w:r>
-        <w:t xml:space="preserve">series measurements of stellar brightness </w:t>
-      </w:r>
-      <w:r>
-        <w:t>on a</w:t>
-      </w:r>
-      <w:r>
-        <w:t xml:space="preserve"> </w:t>
-      </w:r>
-      <w:r>
-        <w:t xml:space="preserve">sample of </w:t>
-      </w:r>
-      <w:r>
-        <w:t>more than</w:t>
-      </w:r>
-      <w:r>
-        <w:t xml:space="preserve"> 150,000 stars (</w:t>
-      </w:r>
-      <w:r>
-        <w:t xml:space="preserve">Brown, </w:t>
-      </w:r>
-      <w:r>
-        <w:t xml:space="preserve">Latham, Everett, &amp; </w:t>
-      </w:r>
-      <w:proofErr w:type="spellStart"/>
-      <w:r>
-        <w:t>Esquerdo</w:t>
-      </w:r>
-      <w:proofErr w:type="spellEnd"/>
-      <w:r>
-        <w:t>, 2011</w:t>
-      </w:r>
-      <w:r>
-        <w:t>)</w:t>
-      </w:r>
-      <w:r>
-        <w:t>.  The goal</w:t>
-      </w:r>
-      <w:r>
-        <w:t xml:space="preserve"> of the survey</w:t>
-      </w:r>
-      <w:r>
-        <w:t xml:space="preserve"> was</w:t>
-      </w:r>
-      <w:r>
-        <w:t xml:space="preserve"> to</w:t>
-      </w:r>
-      <w:r>
-        <w:t xml:space="preserve"> </w:t>
-      </w:r>
-      <w:r>
-        <w:t>identify</w:t>
-      </w:r>
-      <w:r>
-        <w:t xml:space="preserve"> stellar systems in which periodic </w:t>
-      </w:r>
-      <w:r>
-        <w:t>decrease</w:t>
-      </w:r>
-      <w:r>
-        <w:t>s</w:t>
-      </w:r>
-      <w:r>
-        <w:t xml:space="preserve"> </w:t>
-      </w:r>
-      <w:r>
-        <w:t>of</w:t>
-      </w:r>
-      <w:r>
-        <w:t xml:space="preserve"> brightness w</w:t>
-      </w:r>
-      <w:r>
-        <w:t>ere</w:t>
-      </w:r>
-      <w:r>
-        <w:t xml:space="preserve"> </w:t>
-      </w:r>
-      <w:r>
-        <w:t>caused by</w:t>
-      </w:r>
-      <w:r>
-        <w:t xml:space="preserve"> </w:t>
-      </w:r>
-      <w:r>
-        <w:t xml:space="preserve">the transit of extrasolar </w:t>
-      </w:r>
-      <w:r>
-        <w:t>planetary bodies</w:t>
-      </w:r>
-      <w:r>
-        <w:t xml:space="preserve"> </w:t>
-      </w:r>
-      <w:r>
-        <w:t xml:space="preserve">between the star and </w:t>
-      </w:r>
-      <w:r>
-        <w:t>the telescope</w:t>
-      </w:r>
-      <w:r>
-        <w:t xml:space="preserve">.  </w:t>
-      </w:r>
-      <w:r>
-        <w:t>Preliminary a</w:t>
-      </w:r>
-      <w:r>
-        <w:t xml:space="preserve">nalysis of </w:t>
-      </w:r>
-      <w:r>
-        <w:t>the</w:t>
-      </w:r>
-      <w:r>
-        <w:t xml:space="preserve"> </w:t>
-      </w:r>
-      <w:r>
-        <w:t>light curve</w:t>
-      </w:r>
-      <w:r>
-        <w:t xml:space="preserve"> data</w:t>
-      </w:r>
-      <w:r>
-        <w:t xml:space="preserve"> </w:t>
-      </w:r>
-      <w:r>
-        <w:t>found</w:t>
-      </w:r>
-      <w:r>
-        <w:t xml:space="preserve"> 9</w:t>
-      </w:r>
-      <w:r>
-        <w:t>,</w:t>
-      </w:r>
-      <w:r>
-        <w:t>564</w:t>
-      </w:r>
-      <w:r>
-        <w:t xml:space="preserve"> potential planetary systems, known as</w:t>
-      </w:r>
-      <w:r>
-        <w:t xml:space="preserve"> “</w:t>
-      </w:r>
-      <w:r>
-        <w:t xml:space="preserve">Kepler </w:t>
-      </w:r>
-      <w:r>
-        <w:t>objects of interest”</w:t>
-      </w:r>
-      <w:r>
-        <w:t xml:space="preserve"> </w:t>
-      </w:r>
-      <w:r>
-        <w:t>(</w:t>
-      </w:r>
-      <w:r>
-        <w:t>KOIs</w:t>
-      </w:r>
-      <w:r>
-        <w:t>)</w:t>
-      </w:r>
-      <w:r>
-        <w:t xml:space="preserve">. </w:t>
-      </w:r>
-      <w:r>
-        <w:t xml:space="preserve"> </w:t>
-      </w:r>
-      <w:r>
-        <w:t>F</w:t>
-      </w:r>
-      <w:r>
-        <w:t>ollow-up</w:t>
-      </w:r>
-      <w:r>
-        <w:t xml:space="preserve"> </w:t>
-      </w:r>
-      <w:r>
-        <w:t>observations</w:t>
-      </w:r>
-      <w:r>
-        <w:t xml:space="preserve"> made by</w:t>
-      </w:r>
-      <w:r>
-        <w:t xml:space="preserve"> ground-based telescopes</w:t>
-      </w:r>
-      <w:r>
-        <w:t xml:space="preserve"> </w:t>
-      </w:r>
-      <w:r>
-        <w:t>are then used to</w:t>
-      </w:r>
-      <w:r>
-        <w:t xml:space="preserve"> </w:t>
-      </w:r>
-      <w:r>
-        <w:t xml:space="preserve">determine whether the </w:t>
-      </w:r>
-      <w:r>
-        <w:t>observed KOI signal</w:t>
-      </w:r>
-      <w:r>
-        <w:t xml:space="preserve"> </w:t>
-      </w:r>
-      <w:r>
-        <w:t xml:space="preserve">is </w:t>
-      </w:r>
-      <w:r>
-        <w:t>produced by</w:t>
-      </w:r>
-      <w:r>
-        <w:t xml:space="preserve"> a transiting planet or </w:t>
-      </w:r>
-      <w:r>
-        <w:t>if there is another explanation, such as an eclipsing binary star or instrument noise</w:t>
-      </w:r>
-      <w:r>
-        <w:t xml:space="preserve">.  </w:t>
-      </w:r>
-      <w:r>
-        <w:t xml:space="preserve">Using </w:t>
-      </w:r>
-      <w:r>
-        <w:t xml:space="preserve">a data set containing information on </w:t>
-      </w:r>
-      <w:r>
-        <w:t xml:space="preserve">the </w:t>
-      </w:r>
-      <w:r>
-        <w:t>full list of</w:t>
-      </w:r>
-      <w:r>
-        <w:t xml:space="preserve"> </w:t>
-      </w:r>
-      <w:r>
-        <w:t>KOI</w:t>
-      </w:r>
-      <w:r>
-        <w:t>s</w:t>
-      </w:r>
-      <w:r>
-        <w:t>, thi</w:t>
-      </w:r>
-      <w:r>
-        <w:t xml:space="preserve">s machine learning </w:t>
-      </w:r>
-      <w:r>
-        <w:t xml:space="preserve">project attempted to discover a </w:t>
-      </w:r>
-      <w:r>
-        <w:t>classification</w:t>
-      </w:r>
-      <w:r>
-        <w:t xml:space="preserve"> </w:t>
-      </w:r>
-      <w:r>
-        <w:t xml:space="preserve">model </w:t>
-      </w:r>
-      <w:r>
-        <w:t xml:space="preserve">capable of </w:t>
-      </w:r>
-      <w:r>
-        <w:t xml:space="preserve">predicting which </w:t>
-      </w:r>
-      <w:r>
-        <w:t>KOIs</w:t>
-      </w:r>
-      <w:r>
-        <w:t xml:space="preserve"> </w:t>
-      </w:r>
-      <w:r>
-        <w:t>were</w:t>
-      </w:r>
-      <w:r>
-        <w:t xml:space="preserve"> </w:t>
-      </w:r>
-      <w:r>
-        <w:t xml:space="preserve">more </w:t>
-      </w:r>
-      <w:r>
-        <w:t>likely to be</w:t>
-      </w:r>
-      <w:r>
-        <w:t xml:space="preserve"> confirmed as planetary systems and which</w:t>
-      </w:r>
-      <w:r>
-        <w:t xml:space="preserve"> </w:t>
-      </w:r>
-      <w:r>
-        <w:t xml:space="preserve">were more likely to be </w:t>
-      </w:r>
-      <w:r>
-        <w:t>false positives</w:t>
-      </w:r>
-      <w:r>
-        <w:t>.</w:t>
-      </w:r>
-      <w:r>
-        <w:t xml:space="preserve">  S</w:t>
-      </w:r>
-      <w:r>
-        <w:t xml:space="preserve">uch a model could </w:t>
-      </w:r>
-      <w:r>
-        <w:t xml:space="preserve">be used by astronomers to prioritize the limited telescope time available for follow-up observations and focus </w:t>
-      </w:r>
-      <w:r>
-        <w:t xml:space="preserve">initial </w:t>
-      </w:r>
-      <w:r>
-        <w:t xml:space="preserve">research on </w:t>
-      </w:r>
-      <w:r>
-        <w:t>KOIs</w:t>
-      </w:r>
-      <w:r>
-        <w:t xml:space="preserve"> with higher potential </w:t>
-      </w:r>
-      <w:r>
-        <w:t>to</w:t>
-      </w:r>
-      <w:r>
-        <w:t xml:space="preserve"> contain planets</w:t>
+        <w:t>For this machine learning project, I used a data set containing measurements of the nearly 10,000 KOIs, made available on Kaggle by NASA (NASA, 2017). My goal was to explore different machine learning techniques and develop a classification model capable of predicting whether a KOI with a given set of characteristics was more likely to be confirmed as a planetary system or a false positive. Astronomers could use such a model to prioritize the limited telescope time available for follow-up observations and focus their research on KOIs with higher potential to host planetary systems</w:t>
       </w:r>
       <w:r>
         <w:t>.</w:t>
@@ -442,207 +310,32 @@
       <w:r>
         <w:t>Data Set</w:t>
       </w:r>
+      <w:r>
+        <w:t xml:space="preserve"> Description &amp; Exploration</w:t>
+      </w:r>
     </w:p>
     <w:p>
       <w:pPr>
         <w:pStyle w:val="BodyText"/>
       </w:pPr>
       <w:r>
-        <w:t>The KOI</w:t>
-      </w:r>
-      <w:r>
-        <w:t xml:space="preserve"> data set </w:t>
-      </w:r>
-      <w:r>
-        <w:t xml:space="preserve">originally </w:t>
-      </w:r>
-      <w:r>
-        <w:t>contained</w:t>
-      </w:r>
-      <w:r>
-        <w:t xml:space="preserve"> </w:t>
-      </w:r>
-      <w:r>
-        <w:t>50 variables</w:t>
-      </w:r>
-      <w:r>
-        <w:t>, including</w:t>
-      </w:r>
-      <w:r>
-        <w:t xml:space="preserve"> t</w:t>
-      </w:r>
-      <w:r>
-        <w:t>he response variable of interest</w:t>
-      </w:r>
-      <w:r>
-        <w:t xml:space="preserve"> </w:t>
-      </w:r>
-      <w:r>
-        <w:t>for this project:</w:t>
-      </w:r>
-      <w:r>
-        <w:t xml:space="preserve"> ‘</w:t>
+        <w:t xml:space="preserve">The KOI data set originally contained 50 variables. The response variable of interest for this project was </w:t>
       </w:r>
       <w:proofErr w:type="spellStart"/>
       <w:r>
-        <w:t>koi_</w:t>
-      </w:r>
-      <w:r>
-        <w:t>p</w:t>
-      </w:r>
-      <w:r>
-        <w:t>disposition</w:t>
+        <w:t>koi_pdisposition</w:t>
       </w:r>
       <w:proofErr w:type="spellEnd"/>
       <w:r>
-        <w:t>’, a categorical variable with “CANDIDATE”</w:t>
-      </w:r>
-      <w:r>
-        <w:t xml:space="preserve"> and “FALSE POSITIVE”</w:t>
-      </w:r>
-      <w:r>
-        <w:t xml:space="preserve"> as possible values</w:t>
-      </w:r>
-      <w:r>
-        <w:t xml:space="preserve">. </w:t>
-      </w:r>
-      <w:r>
-        <w:t xml:space="preserve">The </w:t>
-      </w:r>
-      <w:r>
-        <w:t>“CANDIDATE”</w:t>
-      </w:r>
-      <w:r>
-        <w:t xml:space="preserve"> </w:t>
-      </w:r>
-      <w:r>
-        <w:t xml:space="preserve">label indicated </w:t>
-      </w:r>
-      <w:r>
-        <w:t>that the KOI</w:t>
-      </w:r>
-      <w:r>
-        <w:t xml:space="preserve"> met criteria</w:t>
-      </w:r>
-      <w:r>
-        <w:t xml:space="preserve"> </w:t>
-      </w:r>
-      <w:r>
-        <w:t>to be considered a</w:t>
-      </w:r>
-      <w:r>
-        <w:t xml:space="preserve"> potential </w:t>
-      </w:r>
-      <w:r>
-        <w:t>planetary system pending further analysis, while</w:t>
-      </w:r>
-      <w:r>
-        <w:t xml:space="preserve"> </w:t>
-      </w:r>
-      <w:r>
-        <w:t>the</w:t>
-      </w:r>
-      <w:r>
-        <w:t xml:space="preserve"> label </w:t>
-      </w:r>
-      <w:r>
-        <w:t xml:space="preserve">“FALSE POSITIVE” </w:t>
-      </w:r>
-      <w:r>
-        <w:t>meant</w:t>
-      </w:r>
-      <w:r>
-        <w:t xml:space="preserve"> that </w:t>
-      </w:r>
-      <w:r>
-        <w:t>subsequent</w:t>
-      </w:r>
-      <w:r>
-        <w:t xml:space="preserve"> </w:t>
-      </w:r>
-      <w:r>
-        <w:t>observations ha</w:t>
-      </w:r>
-      <w:r>
-        <w:t>d</w:t>
-      </w:r>
-      <w:r>
-        <w:t xml:space="preserve"> </w:t>
-      </w:r>
-      <w:r>
-        <w:t xml:space="preserve">confirmed </w:t>
-      </w:r>
-      <w:r>
-        <w:t xml:space="preserve">the </w:t>
-      </w:r>
-      <w:r>
-        <w:t xml:space="preserve">KOI </w:t>
-      </w:r>
-      <w:r>
-        <w:t xml:space="preserve">signal </w:t>
-      </w:r>
-      <w:r>
-        <w:t>w</w:t>
-      </w:r>
-      <w:r>
-        <w:t>as</w:t>
-      </w:r>
-      <w:r>
-        <w:t xml:space="preserve"> </w:t>
-      </w:r>
-      <w:r>
-        <w:t>spurious</w:t>
-      </w:r>
-      <w:r>
-        <w:t xml:space="preserve">.  </w:t>
-      </w:r>
-      <w:r>
-        <w:t xml:space="preserve">The </w:t>
-      </w:r>
-      <w:r>
-        <w:t>status</w:t>
-      </w:r>
-      <w:r>
-        <w:t xml:space="preserve"> of each KOI was assumed to be</w:t>
-      </w:r>
-      <w:r>
-        <w:t xml:space="preserve"> </w:t>
-      </w:r>
-      <w:r>
-        <w:t>current</w:t>
-      </w:r>
-      <w:r>
-        <w:t xml:space="preserve"> </w:t>
-      </w:r>
-      <w:r>
-        <w:t>a</w:t>
-      </w:r>
-      <w:r>
-        <w:t>s</w:t>
-      </w:r>
-      <w:r>
-        <w:t xml:space="preserve"> </w:t>
-      </w:r>
-      <w:r>
-        <w:t xml:space="preserve">of </w:t>
-      </w:r>
-      <w:r>
-        <w:t xml:space="preserve">October 10, 2017, </w:t>
-      </w:r>
-      <w:r>
-        <w:t>the date the data set was posted online</w:t>
-      </w:r>
-      <w:r>
-        <w:t xml:space="preserve"> </w:t>
-      </w:r>
-      <w:r>
-        <w:t>(</w:t>
-      </w:r>
-      <w:r>
-        <w:t>NASA, 2017</w:t>
-      </w:r>
-      <w:r>
-        <w:t>).</w:t>
+        <w:t xml:space="preserve">, a categorical variable with two possible values. The CANDIDATE label indicated a KOI that met the criteria for consideration as a potential planetary system pending further analysis and confirmation. FALSE POSITIVE meant that ensuing observations found that the signal was spurious. NASA uploaded the data set to Kaggle on October 10, 2017; for this project, I assumed the </w:t>
+      </w:r>
+      <w:proofErr w:type="spellStart"/>
+      <w:r>
+        <w:t>koi_pdisposition</w:t>
+      </w:r>
+      <w:proofErr w:type="spellEnd"/>
+      <w:r>
+        <w:t xml:space="preserve"> value reflected the status of each KOI as of that date, subject to further updates.</w:t>
       </w:r>
     </w:p>
     <w:p>
@@ -650,181 +343,22 @@
         <w:pStyle w:val="BodyText"/>
       </w:pPr>
       <w:r>
-        <w:t>The planned approach to developing the classification model was to use variables representing measured or calculated physical characteristics of the KOI to predict the value of ‘</w:t>
+        <w:t xml:space="preserve">My plan for developing the classification model was to use variables representing measured or calculated physical characteristics of a KOI to predict the value of </w:t>
       </w:r>
       <w:proofErr w:type="spellStart"/>
       <w:r>
-        <w:t>koi_</w:t>
-      </w:r>
-      <w:r>
-        <w:t>p</w:t>
-      </w:r>
-      <w:r>
-        <w:t>disposition</w:t>
+        <w:t>koi_pdisposition</w:t>
       </w:r>
       <w:proofErr w:type="spellEnd"/>
       <w:r>
-        <w:t xml:space="preserve">’. </w:t>
-      </w:r>
-      <w:r>
-        <w:t xml:space="preserve">Preliminary </w:t>
-      </w:r>
-      <w:r>
-        <w:t xml:space="preserve">data set </w:t>
-      </w:r>
-      <w:r>
-        <w:t xml:space="preserve">exploration </w:t>
-      </w:r>
-      <w:r>
-        <w:t>and</w:t>
-      </w:r>
-      <w:r>
-        <w:t xml:space="preserve"> </w:t>
-      </w:r>
-      <w:r>
-        <w:t xml:space="preserve">consultation </w:t>
-      </w:r>
-      <w:r>
-        <w:t>of</w:t>
-      </w:r>
-      <w:r>
-        <w:t xml:space="preserve"> the data dictionary</w:t>
-      </w:r>
-      <w:r>
-        <w:t xml:space="preserve"> </w:t>
-      </w:r>
-      <w:r>
-        <w:t>indicated</w:t>
-      </w:r>
-      <w:r>
-        <w:t xml:space="preserve"> that many of the</w:t>
-      </w:r>
-      <w:r>
-        <w:t xml:space="preserve"> included </w:t>
-      </w:r>
-      <w:r>
-        <w:t>variables</w:t>
-      </w:r>
-      <w:r>
-        <w:t xml:space="preserve"> </w:t>
-      </w:r>
-      <w:r>
-        <w:t>w</w:t>
-      </w:r>
-      <w:r>
-        <w:t>ould not be useful in this regard, so t</w:t>
-      </w:r>
-      <w:r>
-        <w:t>he</w:t>
-      </w:r>
-      <w:r>
-        <w:t xml:space="preserve"> </w:t>
-      </w:r>
-      <w:r>
-        <w:t>number of predictor variables</w:t>
-      </w:r>
-      <w:r>
-        <w:t xml:space="preserve"> was reduced to </w:t>
-      </w:r>
-      <w:r>
-        <w:t>12</w:t>
-      </w:r>
-      <w:r>
-        <w:t>.  A</w:t>
-      </w:r>
-      <w:r>
-        <w:t>ll</w:t>
-      </w:r>
-      <w:r>
-        <w:t xml:space="preserve"> </w:t>
-      </w:r>
-      <w:r>
-        <w:t>the selected predictor variables</w:t>
-      </w:r>
-      <w:r>
-        <w:t xml:space="preserve"> con</w:t>
-      </w:r>
-      <w:r>
-        <w:t>tained</w:t>
-      </w:r>
-      <w:r>
-        <w:t xml:space="preserve"> </w:t>
+        <w:t xml:space="preserve">. To find the most appropriate variables, I first explored the data set and consulted the data </w:t>
       </w:r>
       <w:r>
         <w:lastRenderedPageBreak/>
-        <w:t>continuous</w:t>
-      </w:r>
-      <w:r>
-        <w:t>,</w:t>
-      </w:r>
-      <w:r>
-        <w:t xml:space="preserve"> </w:t>
-      </w:r>
-      <w:r>
-        <w:t>numeric</w:t>
-      </w:r>
-      <w:r>
-        <w:t xml:space="preserve"> </w:t>
-      </w:r>
-      <w:r>
-        <w:t>values</w:t>
-      </w:r>
-      <w:r>
-        <w:t xml:space="preserve">, and </w:t>
-      </w:r>
-      <w:r>
-        <w:t xml:space="preserve">fell into </w:t>
-      </w:r>
-      <w:r>
-        <w:t>roughly</w:t>
-      </w:r>
-      <w:r>
-        <w:t xml:space="preserve"> two </w:t>
-      </w:r>
-      <w:r>
-        <w:t>groups as</w:t>
-      </w:r>
-      <w:r>
-        <w:t xml:space="preserve"> </w:t>
-      </w:r>
-      <w:r>
-        <w:t>summarized</w:t>
-      </w:r>
-      <w:r>
-        <w:t xml:space="preserve"> below</w:t>
-      </w:r>
-      <w:r>
-        <w:t xml:space="preserve"> (</w:t>
-      </w:r>
-      <w:r>
-        <w:t>complete</w:t>
-      </w:r>
-      <w:r>
-        <w:t xml:space="preserve"> variable descriptions are available from the</w:t>
-      </w:r>
-      <w:r>
-        <w:t xml:space="preserve"> data dictionary at the</w:t>
-      </w:r>
-      <w:r>
-        <w:t xml:space="preserve"> </w:t>
-      </w:r>
-      <w:r>
-        <w:t>NASA Exoplanet Archive (</w:t>
-      </w:r>
-      <w:r>
-        <w:t>NASA Exoplanet Science Institute,</w:t>
-      </w:r>
-      <w:r>
-        <w:t xml:space="preserve"> 2017</w:t>
-      </w:r>
-      <w:r>
-        <w:t>)</w:t>
-      </w:r>
-      <w:r>
-        <w:t>)</w:t>
-      </w:r>
-      <w:r>
-        <w:t xml:space="preserve">.  </w:t>
+        <w:t>dictionary available from the NASA Exoplanet Science Institute website (2017). I found that many of the included variables, such as measurements of stellar position and object id numbers, were irrelevant for generating predictions. Overall, I reduced the number of predictor variables from 49 available candidates down to 12. All the selected variables consisted of continuous numeric values. The variables fell into roughly two groups, as summarized below (refer to the data dictionary at the NASA Exoplanet Archive for detailed descriptions)</w:t>
+      </w:r>
+      <w:r>
+        <w:t>.</w:t>
       </w:r>
     </w:p>
     <w:p>
@@ -886,16 +420,13 @@
           <w:numId w:val="19"/>
         </w:numPr>
       </w:pPr>
-      <w:r>
-        <w:t>‘</w:t>
-      </w:r>
       <w:proofErr w:type="spellStart"/>
       <w:r>
         <w:t>koi_duration</w:t>
       </w:r>
       <w:proofErr w:type="spellEnd"/>
       <w:r>
-        <w:t>’, the transit time in hours;</w:t>
+        <w:t>, the transit time in hours</w:t>
       </w:r>
     </w:p>
     <w:p>
@@ -906,16 +437,13 @@
           <w:numId w:val="19"/>
         </w:numPr>
       </w:pPr>
-      <w:r>
-        <w:t>‘</w:t>
-      </w:r>
       <w:proofErr w:type="spellStart"/>
       <w:r>
         <w:t>koi_period</w:t>
       </w:r>
       <w:proofErr w:type="spellEnd"/>
       <w:r>
-        <w:t>’, the</w:t>
+        <w:t>, the</w:t>
       </w:r>
       <w:r>
         <w:t xml:space="preserve"> time</w:t>
@@ -925,9 +453,6 @@
       </w:r>
       <w:r>
         <w:t>, measured in days</w:t>
-      </w:r>
-      <w:r>
-        <w:t>;</w:t>
       </w:r>
     </w:p>
     <w:p>
@@ -938,16 +463,13 @@
           <w:numId w:val="19"/>
         </w:numPr>
       </w:pPr>
-      <w:r>
-        <w:t>‘</w:t>
-      </w:r>
       <w:proofErr w:type="spellStart"/>
       <w:r>
         <w:t>koi_depth</w:t>
       </w:r>
       <w:proofErr w:type="spellEnd"/>
       <w:r>
-        <w:t xml:space="preserve">’, </w:t>
+        <w:t xml:space="preserve">, </w:t>
       </w:r>
       <w:r>
         <w:t xml:space="preserve">the fraction </w:t>
@@ -974,10 +496,7 @@
         <w:t>at the transit minimum</w:t>
       </w:r>
       <w:r>
-        <w:t xml:space="preserve"> (i.e., when the maximum amount of flux was lost)</w:t>
-      </w:r>
-      <w:r>
-        <w:t>;</w:t>
+        <w:t xml:space="preserve"> when the potential planetary object blocked the maximum amount of light from the star</w:t>
       </w:r>
     </w:p>
     <w:p>
@@ -988,22 +507,16 @@
           <w:numId w:val="19"/>
         </w:numPr>
       </w:pPr>
-      <w:r>
-        <w:t>‘</w:t>
-      </w:r>
       <w:proofErr w:type="spellStart"/>
       <w:r>
         <w:t>koi_prad</w:t>
       </w:r>
       <w:proofErr w:type="spellEnd"/>
       <w:r>
-        <w:t>’, the radius of the planet</w:t>
+        <w:t>, the radius of the planet</w:t>
       </w:r>
       <w:r>
         <w:t xml:space="preserve"> in Earth radii</w:t>
-      </w:r>
-      <w:r>
-        <w:t>;</w:t>
       </w:r>
     </w:p>
     <w:p>
@@ -1014,16 +527,13 @@
           <w:numId w:val="19"/>
         </w:numPr>
       </w:pPr>
-      <w:r>
-        <w:t>‘</w:t>
-      </w:r>
       <w:proofErr w:type="spellStart"/>
       <w:r>
         <w:t>koi_teq</w:t>
       </w:r>
       <w:proofErr w:type="spellEnd"/>
       <w:r>
-        <w:t xml:space="preserve">’, </w:t>
+        <w:t xml:space="preserve">, </w:t>
       </w:r>
       <w:r>
         <w:t>a</w:t>
@@ -1045,9 +555,6 @@
       </w:r>
       <w:r>
         <w:t xml:space="preserve"> temperature in Kelvin</w:t>
-      </w:r>
-      <w:r>
-        <w:t>;</w:t>
       </w:r>
     </w:p>
     <w:p>
@@ -1058,16 +565,13 @@
           <w:numId w:val="19"/>
         </w:numPr>
       </w:pPr>
-      <w:r>
-        <w:t>‘</w:t>
-      </w:r>
       <w:proofErr w:type="spellStart"/>
       <w:r>
         <w:t>koi_insol</w:t>
       </w:r>
       <w:proofErr w:type="spellEnd"/>
       <w:r>
-        <w:t xml:space="preserve">’, </w:t>
+        <w:t xml:space="preserve">, </w:t>
       </w:r>
       <w:r>
         <w:t xml:space="preserve">the </w:t>
@@ -1077,9 +581,6 @@
       </w:r>
       <w:r>
         <w:t>another calculated estimate of planetary temperature, measured in units of Earth flux</w:t>
-      </w:r>
-      <w:r>
-        <w:t>;</w:t>
       </w:r>
     </w:p>
     <w:p>
@@ -1090,16 +591,13 @@
           <w:numId w:val="19"/>
         </w:numPr>
       </w:pPr>
-      <w:r>
-        <w:t>‘</w:t>
-      </w:r>
       <w:proofErr w:type="spellStart"/>
       <w:r>
         <w:t>koi_model_snr</w:t>
       </w:r>
       <w:proofErr w:type="spellEnd"/>
       <w:r>
-        <w:t>’, a</w:t>
+        <w:t>, a</w:t>
       </w:r>
       <w:r>
         <w:t xml:space="preserve"> calculation</w:t>
@@ -1109,12 +607,6 @@
       </w:r>
       <w:r>
         <w:t>depth flux measurement normalized by the mean amount of uncertainty in the measurement</w:t>
-      </w:r>
-      <w:r>
-        <w:t>;</w:t>
-      </w:r>
-      <w:r>
-        <w:t xml:space="preserve"> and</w:t>
       </w:r>
     </w:p>
     <w:p>
@@ -1125,16 +617,13 @@
           <w:numId w:val="19"/>
         </w:numPr>
       </w:pPr>
-      <w:r>
-        <w:t>‘</w:t>
-      </w:r>
       <w:proofErr w:type="spellStart"/>
       <w:r>
         <w:t>koi_impact</w:t>
       </w:r>
       <w:proofErr w:type="spellEnd"/>
       <w:r>
-        <w:t>’, a normalized</w:t>
+        <w:t>, a normalized</w:t>
       </w:r>
       <w:r>
         <w:t xml:space="preserve"> </w:t>
@@ -1181,19 +670,13 @@
           <w:numId w:val="20"/>
         </w:numPr>
       </w:pPr>
-      <w:r>
-        <w:t>‘</w:t>
-      </w:r>
       <w:proofErr w:type="spellStart"/>
       <w:r>
         <w:t>koi_steff</w:t>
       </w:r>
       <w:proofErr w:type="spellEnd"/>
       <w:r>
-        <w:t>’, the stellar effective temperature in Kelvin</w:t>
-      </w:r>
-      <w:r>
-        <w:t>;</w:t>
+        <w:t>, the stellar effective temperature in Kelvin</w:t>
       </w:r>
     </w:p>
     <w:p>
@@ -1204,19 +687,13 @@
           <w:numId w:val="20"/>
         </w:numPr>
       </w:pPr>
-      <w:r>
-        <w:t>‘</w:t>
-      </w:r>
       <w:proofErr w:type="spellStart"/>
       <w:r>
         <w:t>koi_slogg</w:t>
       </w:r>
       <w:proofErr w:type="spellEnd"/>
       <w:r>
-        <w:t>’, the base-10 logarithm of the stellar surface gravity</w:t>
-      </w:r>
-      <w:r>
-        <w:t>;</w:t>
+        <w:t>, the base-10 logarithm of the stellar surface gravity</w:t>
       </w:r>
     </w:p>
     <w:p>
@@ -1227,19 +704,13 @@
           <w:numId w:val="20"/>
         </w:numPr>
       </w:pPr>
-      <w:r>
-        <w:t>‘</w:t>
-      </w:r>
       <w:proofErr w:type="spellStart"/>
       <w:r>
         <w:t>koi_srad</w:t>
       </w:r>
       <w:proofErr w:type="spellEnd"/>
       <w:r>
-        <w:t>’, the stellar radius measured in units of solar radii</w:t>
-      </w:r>
-      <w:r>
-        <w:t>; and</w:t>
+        <w:t>, the stellar radius measured in units of solar radii</w:t>
       </w:r>
     </w:p>
     <w:p>
@@ -1250,16 +721,13 @@
           <w:numId w:val="20"/>
         </w:numPr>
       </w:pPr>
-      <w:r>
-        <w:t>‘</w:t>
-      </w:r>
       <w:proofErr w:type="spellStart"/>
       <w:r>
         <w:t>koi_kepmag</w:t>
       </w:r>
       <w:proofErr w:type="spellEnd"/>
       <w:r>
-        <w:t>’, the stellar magnitude in the Kepler band.</w:t>
+        <w:t>, the stellar magnitude in the Kepler band</w:t>
       </w:r>
     </w:p>
     <w:p>
@@ -1267,7 +735,11 @@
         <w:pStyle w:val="Heading1"/>
       </w:pPr>
       <w:r>
-        <w:t>Exploratory Analysis</w:t>
+        <w:lastRenderedPageBreak/>
+        <w:t>Preliminary</w:t>
+      </w:r>
+      <w:r>
+        <w:t xml:space="preserve"> Analysis</w:t>
       </w:r>
     </w:p>
     <w:p>
@@ -1275,205 +747,18 @@
         <w:pStyle w:val="BodyText"/>
       </w:pPr>
       <w:r>
-        <w:t xml:space="preserve">After </w:t>
-      </w:r>
-      <w:r>
-        <w:t xml:space="preserve">selecting </w:t>
-      </w:r>
-      <w:r>
-        <w:t xml:space="preserve">the </w:t>
-      </w:r>
-      <w:r>
-        <w:t>modeling</w:t>
-      </w:r>
-      <w:r>
-        <w:t xml:space="preserve"> variables</w:t>
-      </w:r>
-      <w:r>
-        <w:t xml:space="preserve">, </w:t>
-      </w:r>
-      <w:r>
-        <w:t xml:space="preserve">an </w:t>
-      </w:r>
-      <w:r>
-        <w:t>exploratory analysis</w:t>
-      </w:r>
-      <w:r>
-        <w:t xml:space="preserve"> was </w:t>
-      </w:r>
-      <w:r>
-        <w:t>made of</w:t>
-      </w:r>
-      <w:r>
-        <w:t xml:space="preserve"> </w:t>
-      </w:r>
-      <w:r>
-        <w:t xml:space="preserve">the set of </w:t>
-      </w:r>
-      <w:r>
-        <w:t xml:space="preserve">observations </w:t>
-      </w:r>
-      <w:r>
-        <w:t>with</w:t>
-      </w:r>
-      <w:r>
-        <w:t xml:space="preserve"> </w:t>
-      </w:r>
-      <w:r>
-        <w:t>data</w:t>
-      </w:r>
-      <w:r>
-        <w:t xml:space="preserve"> missing for at least one predictor</w:t>
-      </w:r>
-      <w:r>
-        <w:t xml:space="preserve"> variabl</w:t>
-      </w:r>
-      <w:r>
-        <w:t>e</w:t>
-      </w:r>
-      <w:r>
-        <w:t>.</w:t>
-      </w:r>
-      <w:r>
-        <w:t xml:space="preserve"> </w:t>
-      </w:r>
-      <w:r>
-        <w:t>A majority o</w:t>
-      </w:r>
-      <w:r>
-        <w:t>f the 364 observations in this category</w:t>
-      </w:r>
-      <w:r>
-        <w:t xml:space="preserve"> </w:t>
-      </w:r>
-      <w:r>
-        <w:t xml:space="preserve">were missing values for </w:t>
-      </w:r>
-      <w:r>
-        <w:t>all but two or three of</w:t>
-      </w:r>
-      <w:r>
-        <w:t xml:space="preserve"> the predictor variables</w:t>
-      </w:r>
-      <w:r>
-        <w:t>, making</w:t>
-      </w:r>
-      <w:r>
-        <w:t xml:space="preserve"> </w:t>
-      </w:r>
-      <w:r>
-        <w:t>i</w:t>
-      </w:r>
-      <w:r>
-        <w:t xml:space="preserve">mputation of the missing </w:t>
-      </w:r>
-      <w:r>
-        <w:t>data</w:t>
-      </w:r>
-      <w:r>
-        <w:t xml:space="preserve"> impractical</w:t>
-      </w:r>
-      <w:r>
-        <w:t>.</w:t>
-      </w:r>
-      <w:r>
-        <w:t xml:space="preserve"> S</w:t>
-      </w:r>
-      <w:r>
-        <w:t xml:space="preserve">ince the incomplete observations </w:t>
-      </w:r>
-      <w:r>
-        <w:lastRenderedPageBreak/>
-        <w:t xml:space="preserve">represented </w:t>
-      </w:r>
-      <w:r>
-        <w:t>less than 4%</w:t>
-      </w:r>
-      <w:r>
-        <w:t xml:space="preserve"> of the </w:t>
-      </w:r>
-      <w:r>
-        <w:t xml:space="preserve">overall </w:t>
-      </w:r>
-      <w:r>
-        <w:t xml:space="preserve">data set, </w:t>
-      </w:r>
-      <w:r>
-        <w:t xml:space="preserve">and since there was no explanation available as to why the data was missing, </w:t>
-      </w:r>
-      <w:r>
-        <w:t xml:space="preserve">it was decided to continue with the model selection process using </w:t>
-      </w:r>
-      <w:r>
-        <w:t xml:space="preserve">only </w:t>
-      </w:r>
-      <w:r>
-        <w:t xml:space="preserve">the </w:t>
-      </w:r>
-      <w:r>
-        <w:t xml:space="preserve">9,200 </w:t>
-      </w:r>
-      <w:r>
-        <w:t>observations with complete data</w:t>
-      </w:r>
-      <w:r>
-        <w:t xml:space="preserve">.  </w:t>
+        <w:t>After selecting the modeling variables, I examined the observations with missing data for at least one predictor variable. For most of the 364 records in this category, no data existed for more than two or three predictor variables, making the imputation of the other missing measurements impractical. Since the incomplete observations represented less than 4% of the overall data set, and since there was no explanation I could find as to why the data was missing, I decided to proceed with the model selection process using only the 9,200 observations with complete records.</w:t>
       </w:r>
     </w:p>
     <w:p>
       <w:pPr>
         <w:pStyle w:val="BodyText"/>
-      </w:pPr>
-      <w:r>
-        <w:t xml:space="preserve">Further exploration of </w:t>
-      </w:r>
-      <w:r>
-        <w:t>data set</w:t>
-      </w:r>
-      <w:r>
-        <w:t xml:space="preserve"> characteristics</w:t>
-      </w:r>
-      <w:r>
-        <w:t xml:space="preserve"> </w:t>
-      </w:r>
-      <w:r>
-        <w:t>showed</w:t>
-      </w:r>
-      <w:r>
-        <w:t xml:space="preserve"> that</w:t>
-      </w:r>
-      <w:r>
-        <w:t xml:space="preserve"> the distributions of</w:t>
-      </w:r>
-      <w:r>
-        <w:t xml:space="preserve"> 11 of </w:t>
-      </w:r>
-      <w:r>
-        <w:t xml:space="preserve">the </w:t>
-      </w:r>
-      <w:r>
-        <w:t xml:space="preserve">12 </w:t>
-      </w:r>
-      <w:r>
-        <w:t>selected predictor variables deviated from normal</w:t>
-      </w:r>
-      <w:r>
-        <w:t>:</w:t>
-      </w:r>
-      <w:r>
-        <w:t xml:space="preserve"> 10 variables</w:t>
-      </w:r>
-      <w:r>
-        <w:t xml:space="preserve"> had distributions</w:t>
-      </w:r>
-      <w:r>
-        <w:t xml:space="preserve"> skewed to the right</w:t>
-      </w:r>
-      <w:r>
-        <w:t xml:space="preserve">, while the </w:t>
-      </w:r>
-      <w:r>
-        <w:t>‘</w:t>
+        <w:rPr>
+          <w:noProof/>
+        </w:rPr>
+      </w:pPr>
+      <w:r>
+        <w:t xml:space="preserve">Further exploration showed that 11 of the 12 predictor variables had distributions that deviated from normal. Ten variables had distributions skewed to the right, while the </w:t>
       </w:r>
       <w:proofErr w:type="spellStart"/>
       <w:r>
@@ -1481,94 +766,21 @@
       </w:r>
       <w:proofErr w:type="spellEnd"/>
       <w:r>
-        <w:t>’</w:t>
-      </w:r>
-      <w:r>
-        <w:t xml:space="preserve"> </w:t>
-      </w:r>
-      <w:r>
-        <w:t xml:space="preserve">variable </w:t>
-      </w:r>
-      <w:r>
-        <w:t>distribution</w:t>
-      </w:r>
-      <w:r>
-        <w:t xml:space="preserve"> </w:t>
-      </w:r>
-      <w:r>
-        <w:t xml:space="preserve">was </w:t>
-      </w:r>
-      <w:r>
-        <w:t xml:space="preserve">skewed to the left. </w:t>
-      </w:r>
-      <w:r>
-        <w:t xml:space="preserve">This suggested that </w:t>
-      </w:r>
-      <w:r>
-        <w:t>transforming the predictor</w:t>
-      </w:r>
-      <w:r>
-        <w:t xml:space="preserve"> variable values would be </w:t>
-      </w:r>
-      <w:r>
-        <w:t>beneficial</w:t>
-      </w:r>
-      <w:r>
-        <w:t>, both</w:t>
-      </w:r>
-      <w:r>
-        <w:t xml:space="preserve"> to </w:t>
-      </w:r>
-      <w:r>
-        <w:t>reduce the variance</w:t>
-      </w:r>
-      <w:r>
-        <w:t xml:space="preserve"> </w:t>
-      </w:r>
-      <w:r>
-        <w:t>with</w:t>
-      </w:r>
-      <w:r>
-        <w:t>in each distribution</w:t>
-      </w:r>
-      <w:r>
-        <w:t xml:space="preserve"> and </w:t>
-      </w:r>
-      <w:r>
-        <w:t xml:space="preserve">to </w:t>
-      </w:r>
-      <w:r>
-        <w:t xml:space="preserve">decrease the amount of skew, </w:t>
-      </w:r>
-      <w:r>
-        <w:t>render</w:t>
-      </w:r>
-      <w:r>
-        <w:t>ing</w:t>
-      </w:r>
-      <w:r>
-        <w:t xml:space="preserve"> </w:t>
-      </w:r>
-      <w:r>
-        <w:t xml:space="preserve">the </w:t>
-      </w:r>
-      <w:r>
-        <w:t>distribution</w:t>
-      </w:r>
-      <w:r>
-        <w:t xml:space="preserve"> shapes</w:t>
-      </w:r>
-      <w:r>
-        <w:t xml:space="preserve"> closer to normal.</w:t>
-      </w:r>
-      <w:r>
-        <w:t xml:space="preserve">  </w:t>
-      </w:r>
-      <w:r>
-        <w:t>T</w:t>
-      </w:r>
-      <w:r>
-        <w:t>he</w:t>
+        <w:t xml:space="preserve"> variable distribution had a left skew. This suggested variable transformation could be beneficial, both to reduce the variance within each distribution and to decrease the amount of </w:t>
+      </w:r>
+      <w:proofErr w:type="spellStart"/>
+      <w:r>
+        <w:t>skew</w:t>
+      </w:r>
+      <w:r>
+        <w:t>I</w:t>
+      </w:r>
+      <w:proofErr w:type="spellEnd"/>
+      <w:r>
+        <w:t xml:space="preserve"> selected </w:t>
+      </w:r>
+      <w:r>
+        <w:t>the</w:t>
       </w:r>
       <w:r>
         <w:t xml:space="preserve"> </w:t>
@@ -1585,22 +797,13 @@
         <w:t xml:space="preserve"> </w:t>
       </w:r>
       <w:r>
-        <w:t>transformation was</w:t>
-      </w:r>
-      <w:r>
-        <w:t xml:space="preserve"> </w:t>
-      </w:r>
-      <w:r>
-        <w:t xml:space="preserve">chosen </w:t>
+        <w:t xml:space="preserve">transformation </w:t>
       </w:r>
       <w:r>
         <w:t>since multiple variables contained observations with a value of 0</w:t>
       </w:r>
       <w:r>
-        <w:rPr>
-          <w:rFonts w:eastAsiaTheme="minorEastAsia"/>
-        </w:rPr>
-        <w:t xml:space="preserve">, and </w:t>
+        <w:t xml:space="preserve">. I applied </w:t>
       </w:r>
       <w:r>
         <w:rPr>
@@ -1612,10 +815,10 @@
         <w:rPr>
           <w:rFonts w:eastAsiaTheme="minorEastAsia"/>
         </w:rPr>
-        <w:t xml:space="preserve"> was </w:t>
-      </w:r>
-      <w:r>
-        <w:t xml:space="preserve">applied to </w:t>
+        <w:t xml:space="preserve"> </w:t>
+      </w:r>
+      <w:r>
+        <w:t xml:space="preserve">to </w:t>
       </w:r>
       <w:r>
         <w:t xml:space="preserve">all </w:t>
@@ -1670,7 +873,115 @@
     <w:p>
       <w:pPr>
         <w:pStyle w:val="BodyText"/>
-      </w:pPr>
+        <w:rPr>
+          <w:noProof/>
+        </w:rPr>
+      </w:pPr>
+      <w:r>
+        <w:t>Fig</w:t>
+      </w:r>
+      <w:r>
+        <w:t xml:space="preserve">ure 1 illustrates the effect of the </w:t>
+      </w:r>
+      <m:oMath>
+        <m:r>
+          <w:rPr>
+            <w:rFonts w:ascii="Cambria Math" w:hAnsi="Cambria Math"/>
+          </w:rPr>
+          <m:t>ln(x+1)</m:t>
+        </m:r>
+      </m:oMath>
+      <w:r>
+        <w:t xml:space="preserve"> </w:t>
+      </w:r>
+      <w:r>
+        <w:t xml:space="preserve">transformation on right-skewed distributions, using the variable </w:t>
+      </w:r>
+      <w:proofErr w:type="spellStart"/>
+      <w:r>
+        <w:t>koi_depth</w:t>
+      </w:r>
+      <w:proofErr w:type="spellEnd"/>
+      <w:r>
+        <w:t xml:space="preserve"> as an example. The boxplot on the left shows the original data distribution: most of the data fall below a value of 1,500 parts per million, but some observations range to above 1,500,000 parts per million. The plot on the right shows how transforming the variable decreases the variance, reducing the range of values to 0 through 14.248. In addition, visual inspection confirms that the data distribution of the transformed variable is closer to the symmetric shape of a normal distribution</w:t>
+      </w:r>
+      <w:r>
+        <w:t>.</w:t>
+      </w:r>
+    </w:p>
+    <w:p>
+      <w:pPr>
+        <w:pStyle w:val="BodyText"/>
+        <w:rPr>
+          <w:noProof/>
+        </w:rPr>
+      </w:pPr>
+    </w:p>
+    <w:p>
+      <w:pPr>
+        <w:pStyle w:val="BodyText"/>
+      </w:pPr>
+      <w:r>
+        <w:rPr>
+          <w:noProof/>
+        </w:rPr>
+        <w:lastRenderedPageBreak/>
+        <w:drawing>
+          <wp:anchor distT="118745" distB="118745" distL="114300" distR="114300" simplePos="0" relativeHeight="251664383" behindDoc="0" locked="0" layoutInCell="1" allowOverlap="1" wp14:anchorId="7B1D81EB" wp14:editId="69B62D12">
+            <wp:simplePos x="0" y="0"/>
+            <wp:positionH relativeFrom="margin">
+              <wp:align>right</wp:align>
+            </wp:positionH>
+            <wp:positionV relativeFrom="margin">
+              <wp:posOffset>623314</wp:posOffset>
+            </wp:positionV>
+            <wp:extent cx="5943600" cy="3656965"/>
+            <wp:effectExtent l="0" t="0" r="0" b="635"/>
+            <wp:wrapTopAndBottom/>
+            <wp:docPr id="5" name="Picture 5" descr="Chart, box and whisker chart&#10;&#10;Description automatically generated"/>
+            <wp:cNvGraphicFramePr>
+              <a:graphicFrameLocks xmlns:a="http://schemas.openxmlformats.org/drawingml/2006/main" noChangeAspect="1"/>
+            </wp:cNvGraphicFramePr>
+            <a:graphic xmlns:a="http://schemas.openxmlformats.org/drawingml/2006/main">
+              <a:graphicData uri="http://schemas.openxmlformats.org/drawingml/2006/picture">
+                <pic:pic xmlns:pic="http://schemas.openxmlformats.org/drawingml/2006/picture">
+                  <pic:nvPicPr>
+                    <pic:cNvPr id="5" name="Picture 5" descr="Chart, box and whisker chart&#10;&#10;Description automatically generated"/>
+                    <pic:cNvPicPr/>
+                  </pic:nvPicPr>
+                  <pic:blipFill>
+                    <a:blip r:embed="rId8">
+                      <a:extLst>
+                        <a:ext uri="{28A0092B-C50C-407E-A947-70E740481C1C}">
+                          <a14:useLocalDpi xmlns:a14="http://schemas.microsoft.com/office/drawing/2010/main" val="0"/>
+                        </a:ext>
+                      </a:extLst>
+                    </a:blip>
+                    <a:stretch>
+                      <a:fillRect/>
+                    </a:stretch>
+                  </pic:blipFill>
+                  <pic:spPr>
+                    <a:xfrm>
+                      <a:off x="0" y="0"/>
+                      <a:ext cx="5943600" cy="3656965"/>
+                    </a:xfrm>
+                    <a:prstGeom prst="rect">
+                      <a:avLst/>
+                    </a:prstGeom>
+                  </pic:spPr>
+                </pic:pic>
+              </a:graphicData>
+            </a:graphic>
+            <wp14:sizeRelH relativeFrom="page">
+              <wp14:pctWidth>0</wp14:pctWidth>
+            </wp14:sizeRelH>
+            <wp14:sizeRelV relativeFrom="page">
+              <wp14:pctHeight>0</wp14:pctHeight>
+            </wp14:sizeRelV>
+          </wp:anchor>
+        </w:drawing>
+      </w:r>
       <w:r>
         <w:rPr>
           <w:i/>
@@ -1680,13 +991,13 @@
         <mc:AlternateContent>
           <mc:Choice Requires="wps">
             <w:drawing>
-              <wp:anchor distT="118745" distB="118745" distL="114300" distR="114300" simplePos="0" relativeHeight="251665408" behindDoc="0" locked="0" layoutInCell="1" allowOverlap="1" wp14:anchorId="2B5F79E6" wp14:editId="5E79FE07">
+              <wp:anchor distT="118745" distB="118745" distL="114300" distR="114300" simplePos="0" relativeHeight="251665408" behindDoc="0" locked="0" layoutInCell="1" allowOverlap="1" wp14:anchorId="2B5F79E6" wp14:editId="4C664AD4">
                 <wp:simplePos x="0" y="0"/>
                 <wp:positionH relativeFrom="margin">
-                  <wp:align>center</wp:align>
+                  <wp:align>right</wp:align>
                 </wp:positionH>
-                <wp:positionV relativeFrom="paragraph">
-                  <wp:posOffset>612140</wp:posOffset>
+                <wp:positionV relativeFrom="margin">
+                  <wp:align>top</wp:align>
                 </wp:positionV>
                 <wp:extent cx="5943600" cy="457200"/>
                 <wp:effectExtent l="0" t="0" r="0" b="0"/>
@@ -1846,7 +1157,7 @@
                 <v:stroke joinstyle="miter"/>
                 <v:path gradientshapeok="t" o:connecttype="rect"/>
               </v:shapetype>
-              <v:shape id="Text Box 2" o:spid="_x0000_s1026" type="#_x0000_t202" style="position:absolute;left:0;text-align:left;margin-left:0;margin-top:48.2pt;width:468pt;height:36pt;z-index:251665408;visibility:visible;mso-wrap-style:square;mso-wrap-distance-left:9pt;mso-wrap-distance-top:9.35pt;mso-wrap-distance-right:9pt;mso-wrap-distance-bottom:9.35pt;mso-position-horizontal:center;mso-position-horizontal-relative:margin;mso-position-vertical:absolute;mso-position-vertical-relative:text;v-text-anchor:top" o:gfxdata="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" stroked="f">
+              <v:shape id="Text Box 2" o:spid="_x0000_s1026" type="#_x0000_t202" style="position:absolute;left:0;text-align:left;margin-left:416.8pt;margin-top:0;width:468pt;height:36pt;z-index:251665408;visibility:visible;mso-wrap-style:square;mso-wrap-distance-left:9pt;mso-wrap-distance-top:9.35pt;mso-wrap-distance-right:9pt;mso-wrap-distance-bottom:9.35pt;mso-position-horizontal:right;mso-position-horizontal-relative:margin;mso-position-vertical:top;mso-position-vertical-relative:margin;v-text-anchor:top" o:gfxdata="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" stroked="f">
                 <v:textbox inset="0,0,0,0">
                   <w:txbxContent>
                     <w:p>
@@ -1963,7 +1274,7 @@
                     </w:p>
                   </w:txbxContent>
                 </v:textbox>
-                <w10:wrap type="topAndBottom" anchorx="margin"/>
+                <w10:wrap type="topAndBottom" anchorx="margin" anchory="margin"/>
               </v:shape>
             </w:pict>
           </mc:Fallback>
@@ -1973,19 +1284,34 @@
         <w:rPr>
           <w:noProof/>
         </w:rPr>
+        <w:t>Figure 2 shows a similar comparison between untransformed and transformed distributions of the koi_depth variable using probability density plots the observed values grouped by response category (koi_pdisposition). In the plot on the left, the extreme right skew of the untransformed variable distributions makes it problematic to determine whether the shapes of curves for the two categories are distinct. However, in the plot on the right, the difference between the distribution shapes of the transformed variable categories is apparent. This divergence means that a machine learning model could better distinguish between observations belonging to each classification category when trained using the values of skewed variables after transformation</w:t>
+      </w:r>
+      <w:r>
+        <w:t>.</w:t>
+      </w:r>
+    </w:p>
+    <w:p>
+      <w:pPr>
+        <w:pStyle w:val="Heading1"/>
+      </w:pPr>
+      <w:r>
+        <w:rPr>
+          <w:noProof/>
+        </w:rPr>
+        <w:lastRenderedPageBreak/>
         <w:drawing>
-          <wp:anchor distT="118745" distB="118745" distL="114300" distR="114300" simplePos="0" relativeHeight="251664383" behindDoc="0" locked="0" layoutInCell="1" allowOverlap="1" wp14:anchorId="7B1D81EB" wp14:editId="4D9B6B8E">
+          <wp:anchor distT="118745" distB="118745" distL="114300" distR="114300" simplePos="0" relativeHeight="251670528" behindDoc="0" locked="0" layoutInCell="1" allowOverlap="1" wp14:anchorId="39CFC53E" wp14:editId="741EF316">
             <wp:simplePos x="0" y="0"/>
             <wp:positionH relativeFrom="margin">
-              <wp:align>center</wp:align>
+              <wp:align>right</wp:align>
             </wp:positionH>
-            <wp:positionV relativeFrom="margin">
-              <wp:align>bottom</wp:align>
+            <wp:positionV relativeFrom="paragraph">
+              <wp:posOffset>545910</wp:posOffset>
             </wp:positionV>
-            <wp:extent cx="5943600" cy="3656965"/>
-            <wp:effectExtent l="0" t="0" r="0" b="635"/>
+            <wp:extent cx="5944632" cy="3657600"/>
+            <wp:effectExtent l="0" t="0" r="0" b="0"/>
             <wp:wrapTopAndBottom/>
-            <wp:docPr id="5" name="Picture 5" descr="Chart, box and whisker chart&#10;&#10;Description automatically generated"/>
+            <wp:docPr id="10" name="Picture 10" descr="Chart, line chart&#10;&#10;Description automatically generated"/>
             <wp:cNvGraphicFramePr>
               <a:graphicFrameLocks xmlns:a="http://schemas.openxmlformats.org/drawingml/2006/main" noChangeAspect="1"/>
             </wp:cNvGraphicFramePr>
@@ -1993,11 +1319,11 @@
               <a:graphicData uri="http://schemas.openxmlformats.org/drawingml/2006/picture">
                 <pic:pic xmlns:pic="http://schemas.openxmlformats.org/drawingml/2006/picture">
                   <pic:nvPicPr>
-                    <pic:cNvPr id="5" name="Picture 5" descr="Chart, box and whisker chart&#10;&#10;Description automatically generated"/>
+                    <pic:cNvPr id="10" name="Picture 10" descr="Chart, line chart&#10;&#10;Description automatically generated"/>
                     <pic:cNvPicPr/>
                   </pic:nvPicPr>
                   <pic:blipFill>
-                    <a:blip r:embed="rId8">
+                    <a:blip r:embed="rId9">
                       <a:extLst>
                         <a:ext uri="{28A0092B-C50C-407E-A947-70E740481C1C}">
                           <a14:useLocalDpi xmlns:a14="http://schemas.microsoft.com/office/drawing/2010/main" val="0"/>
@@ -2011,7 +1337,7 @@
                   <pic:spPr>
                     <a:xfrm>
                       <a:off x="0" y="0"/>
-                      <a:ext cx="5943600" cy="3656965"/>
+                      <a:ext cx="5944632" cy="3657600"/>
                     </a:xfrm>
                     <a:prstGeom prst="rect">
                       <a:avLst/>
@@ -2020,235 +1346,12 @@
                 </pic:pic>
               </a:graphicData>
             </a:graphic>
-            <wp14:sizeRelH relativeFrom="page">
-              <wp14:pctWidth>0</wp14:pctWidth>
-            </wp14:sizeRelH>
-            <wp14:sizeRelV relativeFrom="page">
+            <wp14:sizeRelV relativeFrom="margin">
               <wp14:pctHeight>0</wp14:pctHeight>
             </wp14:sizeRelV>
           </wp:anchor>
         </w:drawing>
       </w:r>
-      <w:r>
-        <w:t>Figure 1</w:t>
-      </w:r>
-      <w:r>
-        <w:t xml:space="preserve"> </w:t>
-      </w:r>
-      <w:r>
-        <w:t>illustrate</w:t>
-      </w:r>
-      <w:r>
-        <w:t>s</w:t>
-      </w:r>
-      <w:r>
-        <w:t xml:space="preserve"> the effect</w:t>
-      </w:r>
-      <w:r>
-        <w:t xml:space="preserve"> of</w:t>
-      </w:r>
-      <w:r>
-        <w:t xml:space="preserve"> the </w:t>
-      </w:r>
-      <m:oMath>
-        <m:r>
-          <w:rPr>
-            <w:rFonts w:ascii="Cambria Math" w:hAnsi="Cambria Math"/>
-          </w:rPr>
-          <m:t>ln(x+1)</m:t>
-        </m:r>
-      </m:oMath>
-      <w:r>
-        <w:t xml:space="preserve"> transformation on</w:t>
-      </w:r>
-      <w:r>
-        <w:t xml:space="preserve"> </w:t>
-      </w:r>
-      <w:r>
-        <w:t xml:space="preserve">right-skewed distributions, using </w:t>
-      </w:r>
-      <w:r>
-        <w:t>the variable ‘</w:t>
-      </w:r>
-      <w:proofErr w:type="spellStart"/>
-      <w:r>
-        <w:t>koi_depth</w:t>
-      </w:r>
-      <w:proofErr w:type="spellEnd"/>
-      <w:r>
-        <w:t>’ as a</w:t>
-      </w:r>
-      <w:r>
-        <w:t>n</w:t>
-      </w:r>
-      <w:r>
-        <w:t xml:space="preserve"> </w:t>
-      </w:r>
-      <w:r>
-        <w:t>example</w:t>
-      </w:r>
-      <w:r>
-        <w:t xml:space="preserve">. The </w:t>
-      </w:r>
-      <w:r>
-        <w:t>box</w:t>
-      </w:r>
-      <w:r>
-        <w:t xml:space="preserve">plot on the left shows the </w:t>
-      </w:r>
-      <w:r>
-        <w:lastRenderedPageBreak/>
-        <w:t>distribution of the untransformed variable</w:t>
-      </w:r>
-      <w:r>
-        <w:t xml:space="preserve">: most observations have </w:t>
-      </w:r>
-      <w:r>
-        <w:t>values</w:t>
-      </w:r>
-      <w:r>
-        <w:t xml:space="preserve"> under 1,500 parts per million, but </w:t>
-      </w:r>
-      <w:r>
-        <w:t>the observation values</w:t>
-      </w:r>
-      <w:r>
-        <w:t xml:space="preserve"> range as high as</w:t>
-      </w:r>
-      <w:r>
-        <w:t xml:space="preserve"> 1</w:t>
-      </w:r>
-      <w:r>
-        <w:t>,</w:t>
-      </w:r>
-      <w:r>
-        <w:t>5</w:t>
-      </w:r>
-      <w:r>
-        <w:t>00,000</w:t>
-      </w:r>
-      <w:r>
-        <w:t xml:space="preserve"> parts per million</w:t>
-      </w:r>
-      <w:r>
-        <w:t xml:space="preserve">. In the plot </w:t>
-      </w:r>
-      <w:r>
-        <w:t xml:space="preserve">of the transformed variable distribution </w:t>
-      </w:r>
-      <w:r>
-        <w:t xml:space="preserve">on the right, the </w:t>
-      </w:r>
-      <w:r>
-        <w:t xml:space="preserve">range </w:t>
-      </w:r>
-      <w:r>
-        <w:t xml:space="preserve">of values </w:t>
-      </w:r>
-      <w:r>
-        <w:t xml:space="preserve">has been </w:t>
-      </w:r>
-      <w:r>
-        <w:t xml:space="preserve">reduced </w:t>
-      </w:r>
-      <w:r>
-        <w:t xml:space="preserve">to </w:t>
-      </w:r>
-      <w:r>
-        <w:t xml:space="preserve">0 to 14.248, </w:t>
-      </w:r>
-      <w:r>
-        <w:t>a notable decrease in</w:t>
-      </w:r>
-      <w:r>
-        <w:t xml:space="preserve"> variance. </w:t>
-      </w:r>
-      <w:r>
-        <w:t>V</w:t>
-      </w:r>
-      <w:r>
-        <w:t xml:space="preserve">isual </w:t>
-      </w:r>
-      <w:r>
-        <w:t xml:space="preserve">inspection </w:t>
-      </w:r>
-      <w:r>
-        <w:t xml:space="preserve">also </w:t>
-      </w:r>
-      <w:r>
-        <w:t>confirms that</w:t>
-      </w:r>
-      <w:r>
-        <w:t xml:space="preserve"> </w:t>
-      </w:r>
-      <w:r>
-        <w:t xml:space="preserve">the distribution </w:t>
-      </w:r>
-      <w:r>
-        <w:t>shape</w:t>
-      </w:r>
-      <w:r>
-        <w:t xml:space="preserve"> </w:t>
-      </w:r>
-      <w:r>
-        <w:t xml:space="preserve">of </w:t>
-      </w:r>
-      <w:r>
-        <w:t>the transformed va</w:t>
-      </w:r>
-      <w:r>
-        <w:t>riable</w:t>
-      </w:r>
-      <w:r>
-        <w:t xml:space="preserve"> </w:t>
-      </w:r>
-      <w:r>
-        <w:t xml:space="preserve">is closer to </w:t>
-      </w:r>
-      <w:r>
-        <w:t xml:space="preserve">the </w:t>
-      </w:r>
-      <w:r>
-        <w:t xml:space="preserve">symmetric </w:t>
-      </w:r>
-      <w:r>
-        <w:t xml:space="preserve">shape of a </w:t>
-      </w:r>
-      <w:r>
-        <w:t>normal</w:t>
-      </w:r>
-      <w:r>
-        <w:t xml:space="preserve"> distribution</w:t>
-      </w:r>
-      <w:r>
-        <w:t xml:space="preserve"> when</w:t>
-      </w:r>
-      <w:r>
-        <w:t xml:space="preserve"> compared to the </w:t>
-      </w:r>
-      <w:r>
-        <w:t xml:space="preserve">right-skewed </w:t>
-      </w:r>
-      <w:r>
-        <w:t xml:space="preserve">distribution of </w:t>
-      </w:r>
-      <w:r>
-        <w:t xml:space="preserve">the </w:t>
-      </w:r>
-      <w:r>
-        <w:t>untransformed va</w:t>
-      </w:r>
-      <w:r>
-        <w:t>riable</w:t>
-      </w:r>
-      <w:r>
-        <w:t>.</w:t>
-      </w:r>
-    </w:p>
-    <w:p>
-      <w:pPr>
-        <w:pStyle w:val="BodyText"/>
-      </w:pPr>
       <w:r>
         <w:rPr>
           <w:noProof/>
@@ -2256,13 +1359,13 @@
         <mc:AlternateContent>
           <mc:Choice Requires="wps">
             <w:drawing>
-              <wp:anchor distT="118745" distB="118745" distL="114300" distR="114300" simplePos="0" relativeHeight="251667456" behindDoc="0" locked="0" layoutInCell="1" allowOverlap="1" wp14:anchorId="1615A71C" wp14:editId="400EB27A">
+              <wp:anchor distT="118745" distB="118745" distL="114300" distR="114300" simplePos="0" relativeHeight="251667456" behindDoc="0" locked="0" layoutInCell="1" allowOverlap="1" wp14:anchorId="1615A71C" wp14:editId="310181DD">
                 <wp:simplePos x="0" y="0"/>
                 <wp:positionH relativeFrom="margin">
                   <wp:align>right</wp:align>
                 </wp:positionH>
-                <wp:positionV relativeFrom="paragraph">
-                  <wp:posOffset>2271395</wp:posOffset>
+                <wp:positionV relativeFrom="margin">
+                  <wp:align>top</wp:align>
                 </wp:positionV>
                 <wp:extent cx="5943600" cy="457200"/>
                 <wp:effectExtent l="0" t="0" r="0" b="0"/>
@@ -2400,7 +1503,7 @@
           </mc:Choice>
           <mc:Fallback>
             <w:pict>
-              <v:shape w14:anchorId="1615A71C" id="Text Box 3" o:spid="_x0000_s1027" type="#_x0000_t202" style="position:absolute;left:0;text-align:left;margin-left:416.8pt;margin-top:178.85pt;width:468pt;height:36pt;z-index:251667456;visibility:visible;mso-wrap-style:square;mso-wrap-distance-left:9pt;mso-wrap-distance-top:9.35pt;mso-wrap-distance-right:9pt;mso-wrap-distance-bottom:9.35pt;mso-position-horizontal:right;mso-position-horizontal-relative:margin;mso-position-vertical:absolute;mso-position-vertical-relative:text;v-text-anchor:top" o:gfxdata="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" stroked="f">
+              <v:shape w14:anchorId="1615A71C" id="Text Box 3" o:spid="_x0000_s1027" type="#_x0000_t202" style="position:absolute;margin-left:416.8pt;margin-top:0;width:468pt;height:36pt;z-index:251667456;visibility:visible;mso-wrap-style:square;mso-wrap-distance-left:9pt;mso-wrap-distance-top:9.35pt;mso-wrap-distance-right:9pt;mso-wrap-distance-bottom:9.35pt;mso-position-horizontal:right;mso-position-horizontal-relative:margin;mso-position-vertical:top;mso-position-vertical-relative:margin;v-text-anchor:top" o:gfxdata="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" stroked="f">
                 <v:textbox inset="0,0,0,0">
                   <w:txbxContent>
                     <w:p>
@@ -2499,401 +1602,25 @@
                     </w:p>
                   </w:txbxContent>
                 </v:textbox>
-                <w10:wrap type="topAndBottom" anchorx="margin"/>
+                <w10:wrap type="topAndBottom" anchorx="margin" anchory="margin"/>
               </v:shape>
             </w:pict>
           </mc:Fallback>
         </mc:AlternateContent>
       </w:r>
       <w:r>
-        <w:rPr>
-          <w:noProof/>
-        </w:rPr>
-        <w:drawing>
-          <wp:anchor distT="118745" distB="118745" distL="114300" distR="114300" simplePos="0" relativeHeight="251670528" behindDoc="0" locked="0" layoutInCell="1" allowOverlap="1" wp14:anchorId="39CFC53E" wp14:editId="72319052">
-            <wp:simplePos x="0" y="0"/>
-            <wp:positionH relativeFrom="margin">
-              <wp:align>right</wp:align>
-            </wp:positionH>
-            <wp:positionV relativeFrom="paragraph">
-              <wp:posOffset>2894330</wp:posOffset>
-            </wp:positionV>
-            <wp:extent cx="5944632" cy="3657600"/>
-            <wp:effectExtent l="0" t="0" r="0" b="0"/>
-            <wp:wrapTopAndBottom/>
-            <wp:docPr id="10" name="Picture 10" descr="Chart, line chart&#10;&#10;Description automatically generated"/>
-            <wp:cNvGraphicFramePr>
-              <a:graphicFrameLocks xmlns:a="http://schemas.openxmlformats.org/drawingml/2006/main" noChangeAspect="1"/>
-            </wp:cNvGraphicFramePr>
-            <a:graphic xmlns:a="http://schemas.openxmlformats.org/drawingml/2006/main">
-              <a:graphicData uri="http://schemas.openxmlformats.org/drawingml/2006/picture">
-                <pic:pic xmlns:pic="http://schemas.openxmlformats.org/drawingml/2006/picture">
-                  <pic:nvPicPr>
-                    <pic:cNvPr id="10" name="Picture 10" descr="Chart, line chart&#10;&#10;Description automatically generated"/>
-                    <pic:cNvPicPr/>
-                  </pic:nvPicPr>
-                  <pic:blipFill>
-                    <a:blip r:embed="rId9">
-                      <a:extLst>
-                        <a:ext uri="{28A0092B-C50C-407E-A947-70E740481C1C}">
-                          <a14:useLocalDpi xmlns:a14="http://schemas.microsoft.com/office/drawing/2010/main" val="0"/>
-                        </a:ext>
-                      </a:extLst>
-                    </a:blip>
-                    <a:stretch>
-                      <a:fillRect/>
-                    </a:stretch>
-                  </pic:blipFill>
-                  <pic:spPr>
-                    <a:xfrm>
-                      <a:off x="0" y="0"/>
-                      <a:ext cx="5944632" cy="3657600"/>
-                    </a:xfrm>
-                    <a:prstGeom prst="rect">
-                      <a:avLst/>
-                    </a:prstGeom>
-                  </pic:spPr>
-                </pic:pic>
-              </a:graphicData>
-            </a:graphic>
-            <wp14:sizeRelV relativeFrom="margin">
-              <wp14:pctHeight>0</wp14:pctHeight>
-            </wp14:sizeRelV>
-          </wp:anchor>
-        </w:drawing>
-      </w:r>
-      <w:r>
-        <w:t>Figure 2</w:t>
-      </w:r>
-      <w:r>
-        <w:t xml:space="preserve"> </w:t>
-      </w:r>
-      <w:r>
-        <w:t>makes</w:t>
-      </w:r>
-      <w:r>
-        <w:t xml:space="preserve"> a similar comparison between untransformed and transformed distributions of the ‘</w:t>
-      </w:r>
-      <w:proofErr w:type="spellStart"/>
-      <w:r>
-        <w:t>koi_depth</w:t>
-      </w:r>
-      <w:proofErr w:type="spellEnd"/>
-      <w:r>
-        <w:t>’ variable</w:t>
-      </w:r>
-      <w:r>
-        <w:t xml:space="preserve"> </w:t>
-      </w:r>
-      <w:r>
-        <w:t>using</w:t>
-      </w:r>
-      <w:r>
-        <w:t xml:space="preserve"> density plots </w:t>
-      </w:r>
-      <w:r>
-        <w:t xml:space="preserve">to </w:t>
-      </w:r>
-      <w:r>
-        <w:t xml:space="preserve">show the </w:t>
-      </w:r>
-      <w:r>
-        <w:t xml:space="preserve">probability </w:t>
-      </w:r>
-      <w:r>
-        <w:t xml:space="preserve">density of </w:t>
-      </w:r>
-      <w:r>
-        <w:t>the observed values</w:t>
-      </w:r>
-      <w:r>
-        <w:t xml:space="preserve"> grouped by response category</w:t>
-      </w:r>
-      <w:r>
-        <w:t xml:space="preserve">. In the plot </w:t>
-      </w:r>
-      <w:r>
-        <w:t>on the left</w:t>
-      </w:r>
-      <w:r>
-        <w:t>,</w:t>
-      </w:r>
-      <w:r>
-        <w:t xml:space="preserve"> the right skew of the</w:t>
-      </w:r>
-      <w:r>
-        <w:t xml:space="preserve"> untransformed</w:t>
-      </w:r>
-      <w:r>
-        <w:t xml:space="preserve"> </w:t>
-      </w:r>
-      <w:r>
-        <w:t xml:space="preserve">variable </w:t>
-      </w:r>
-      <w:r>
-        <w:t>distributions makes</w:t>
-      </w:r>
-      <w:r>
-        <w:t xml:space="preserve"> it difficult to determine whether </w:t>
-      </w:r>
-      <w:r>
-        <w:t>the shapes of the two categories are</w:t>
-      </w:r>
-      <w:r>
-        <w:t xml:space="preserve"> </w:t>
-      </w:r>
-      <w:r>
-        <w:t xml:space="preserve">different. </w:t>
-      </w:r>
-      <w:r>
-        <w:t>However, i</w:t>
-      </w:r>
-      <w:r>
-        <w:t>n the plot on the right</w:t>
-      </w:r>
-      <w:r>
-        <w:t>,</w:t>
-      </w:r>
-      <w:r>
-        <w:t xml:space="preserve"> a </w:t>
-      </w:r>
-      <w:r>
-        <w:t>distinct</w:t>
-      </w:r>
-      <w:r>
-        <w:t xml:space="preserve"> difference </w:t>
-      </w:r>
-      <w:r>
-        <w:t xml:space="preserve">is visible between the </w:t>
-      </w:r>
-      <w:r>
-        <w:t xml:space="preserve">shapes of the </w:t>
-      </w:r>
-      <w:r>
-        <w:t xml:space="preserve">categorical </w:t>
-      </w:r>
-      <w:r>
-        <w:t>distribution</w:t>
-      </w:r>
-      <w:r>
-        <w:t>s</w:t>
-      </w:r>
-      <w:r>
-        <w:t xml:space="preserve"> of the</w:t>
-      </w:r>
-      <w:r>
-        <w:t xml:space="preserve"> </w:t>
-      </w:r>
-      <w:r>
-        <w:t>transformed variable</w:t>
-      </w:r>
-      <w:r>
-        <w:t>. This suggests</w:t>
-      </w:r>
-      <w:r>
-        <w:t xml:space="preserve"> </w:t>
-      </w:r>
-      <w:r>
-        <w:t xml:space="preserve">that a model </w:t>
-      </w:r>
-      <w:r>
-        <w:t xml:space="preserve">created using </w:t>
-      </w:r>
-      <w:r>
-        <w:t xml:space="preserve">the </w:t>
-      </w:r>
-      <w:r>
-        <w:t xml:space="preserve">transformed </w:t>
-      </w:r>
-      <w:r>
-        <w:t>values of ‘</w:t>
-      </w:r>
-      <w:proofErr w:type="spellStart"/>
-      <w:r>
-        <w:t>koi_depth</w:t>
-      </w:r>
-      <w:proofErr w:type="spellEnd"/>
-      <w:r>
-        <w:t>’</w:t>
-      </w:r>
-      <w:r>
-        <w:t xml:space="preserve"> </w:t>
-      </w:r>
-      <w:r>
-        <w:t xml:space="preserve">would be better able to </w:t>
-      </w:r>
-      <w:r>
-        <w:lastRenderedPageBreak/>
-        <w:t>distinguish between observations</w:t>
-      </w:r>
-      <w:r>
-        <w:t xml:space="preserve"> belonging to</w:t>
-      </w:r>
-      <w:r>
-        <w:t xml:space="preserve"> each </w:t>
-      </w:r>
-      <w:r>
-        <w:t xml:space="preserve">classification </w:t>
-      </w:r>
-      <w:r>
-        <w:t>category</w:t>
-      </w:r>
-      <w:r>
-        <w:t xml:space="preserve">, </w:t>
-      </w:r>
-      <w:r>
-        <w:t xml:space="preserve">potentially </w:t>
-      </w:r>
-      <w:r>
-        <w:t xml:space="preserve">increasing </w:t>
-      </w:r>
-      <w:r>
-        <w:t xml:space="preserve">the </w:t>
-      </w:r>
-      <w:r>
-        <w:t xml:space="preserve">model prediction </w:t>
-      </w:r>
-      <w:r>
-        <w:t xml:space="preserve">accuracy </w:t>
-      </w:r>
-      <w:r>
-        <w:t xml:space="preserve">compared to a model fit </w:t>
-      </w:r>
-      <w:r>
-        <w:t>using</w:t>
-      </w:r>
-      <w:r>
-        <w:t xml:space="preserve"> the untransformed</w:t>
-      </w:r>
-      <w:r>
-        <w:t xml:space="preserve"> </w:t>
-      </w:r>
-      <w:r>
-        <w:t>v</w:t>
-      </w:r>
-      <w:r>
-        <w:t>alues</w:t>
-      </w:r>
-      <w:r>
-        <w:t>.</w:t>
+        <w:t>Classification Model Selection</w:t>
       </w:r>
     </w:p>
     <w:p>
       <w:pPr>
-        <w:pStyle w:val="Heading1"/>
-      </w:pPr>
-      <w:r>
-        <w:t>Classification Model Selection</w:t>
-      </w:r>
-    </w:p>
-    <w:p>
-      <w:pPr>
         <w:pStyle w:val="BodyText"/>
       </w:pPr>
       <w:r>
-        <w:t xml:space="preserve">There are </w:t>
-      </w:r>
-      <w:r>
-        <w:t>several</w:t>
-      </w:r>
-      <w:r>
-        <w:t xml:space="preserve"> machine learning techniques </w:t>
-      </w:r>
-      <w:r>
-        <w:t>suitable</w:t>
-      </w:r>
-      <w:r>
-        <w:t xml:space="preserve"> for</w:t>
-      </w:r>
-      <w:r>
-        <w:t xml:space="preserve"> selecting</w:t>
-      </w:r>
-      <w:r>
-        <w:t xml:space="preserve"> a </w:t>
-      </w:r>
-      <w:r>
-        <w:t xml:space="preserve">classification </w:t>
-      </w:r>
-      <w:r>
-        <w:t>model with a</w:t>
-      </w:r>
-      <w:r>
-        <w:t xml:space="preserve"> binary response variable </w:t>
-      </w:r>
-      <w:r>
-        <w:t>and</w:t>
+        <w:t>Several machine learning techniques are suitable for selecting a classification model with a binary response variable and numeric predictor variables. I used the characteristics of the KOI data set to narrow the possibilities and determine which methods to include in the model selection process. For example, statistical tests indicated that the distributions of the predictor variables were not multivariate normal before or after applying the</w:t>
       </w:r>
       <w:r>
         <w:t xml:space="preserve"> </w:t>
-      </w:r>
-      <w:r>
-        <w:t>numeric</w:t>
-      </w:r>
-      <w:r>
-        <w:t xml:space="preserve"> predictor variables</w:t>
-      </w:r>
-      <w:r>
-        <w:t xml:space="preserve">, </w:t>
-      </w:r>
-      <w:r>
-        <w:t xml:space="preserve">so the </w:t>
-      </w:r>
-      <w:r>
-        <w:t>c</w:t>
-      </w:r>
-      <w:r>
-        <w:t xml:space="preserve">haracteristics of the </w:t>
-      </w:r>
-      <w:r>
-        <w:t xml:space="preserve">KOI </w:t>
-      </w:r>
-      <w:r>
-        <w:t xml:space="preserve">data set </w:t>
-      </w:r>
-      <w:r>
-        <w:t xml:space="preserve">were used to </w:t>
-      </w:r>
-      <w:r>
-        <w:t>determine</w:t>
-      </w:r>
-      <w:r>
-        <w:t xml:space="preserve"> which techniques to include in the model selection process</w:t>
-      </w:r>
-      <w:r>
-        <w:t>.</w:t>
-      </w:r>
-      <w:r>
-        <w:t xml:space="preserve"> </w:t>
-      </w:r>
-      <w:r>
-        <w:t>For example</w:t>
-      </w:r>
-      <w:r>
-        <w:t>,</w:t>
-      </w:r>
-      <w:r>
-        <w:t xml:space="preserve"> </w:t>
-      </w:r>
-      <w:r>
-        <w:t>s</w:t>
-      </w:r>
-      <w:r>
-        <w:t xml:space="preserve">tatistical tests </w:t>
-      </w:r>
-      <w:r>
-        <w:t xml:space="preserve">indicated that the distributions </w:t>
-      </w:r>
-      <w:r>
-        <w:t>of the predictor variables were not multivariate normal</w:t>
-      </w:r>
-      <w:r>
-        <w:t xml:space="preserve"> </w:t>
-      </w:r>
-      <w:r>
-        <w:t>before or</w:t>
-      </w:r>
-      <w:r>
-        <w:t xml:space="preserve"> after application of the </w:t>
       </w:r>
       <m:oMath>
         <m:r>
@@ -2907,85 +1634,13 @@
         <w:t xml:space="preserve"> transformation</w:t>
       </w:r>
       <w:r>
-        <w:t xml:space="preserve">.  </w:t>
-      </w:r>
-      <w:r>
-        <w:t>L</w:t>
-      </w:r>
-      <w:r>
-        <w:t xml:space="preserve">inear discriminate analysis and quadratic discriminate analysis </w:t>
-      </w:r>
-      <w:r>
-        <w:t xml:space="preserve">both </w:t>
-      </w:r>
-      <w:r>
-        <w:t>assume multivariate</w:t>
-      </w:r>
-      <w:r>
-        <w:t xml:space="preserve"> normality </w:t>
-      </w:r>
-      <w:r>
-        <w:t xml:space="preserve">as a condition </w:t>
-      </w:r>
-      <w:r>
-        <w:t>of</w:t>
-      </w:r>
-      <w:r>
-        <w:t xml:space="preserve"> model accuracy</w:t>
-      </w:r>
-      <w:r>
-        <w:t xml:space="preserve">, </w:t>
-      </w:r>
-      <w:r>
-        <w:t xml:space="preserve">so </w:t>
-      </w:r>
-      <w:r>
-        <w:t>they were</w:t>
-      </w:r>
-      <w:r>
-        <w:t xml:space="preserve"> both</w:t>
+        <w:t>.</w:t>
       </w:r>
       <w:r>
         <w:t xml:space="preserve"> </w:t>
       </w:r>
       <w:r>
-        <w:t>exclude</w:t>
-      </w:r>
-      <w:r>
-        <w:t>d from further consideration</w:t>
-      </w:r>
-      <w:r>
-        <w:t>.</w:t>
-      </w:r>
-      <w:r>
-        <w:t xml:space="preserve"> </w:t>
-      </w:r>
-      <w:r>
-        <w:t>Similarly</w:t>
-      </w:r>
-      <w:r>
-        <w:t xml:space="preserve">, </w:t>
-      </w:r>
-      <w:r>
-        <w:t>the value</w:t>
-      </w:r>
-      <w:r>
-        <w:t>s</w:t>
-      </w:r>
-      <w:r>
-        <w:t xml:space="preserve"> of the linear correlation coefficient</w:t>
-      </w:r>
-      <w:r>
-        <w:t>s</w:t>
-      </w:r>
-      <w:r>
-        <w:t xml:space="preserve"> between the </w:t>
-      </w:r>
-      <w:r>
-        <w:t>response variable</w:t>
-      </w:r>
-      <w:r>
-        <w:t xml:space="preserve"> ‘</w:t>
+        <w:t xml:space="preserve">Linear discriminate analysis and quadratic discriminate analysis both assume multivariate normality as a condition of model accuracy, so they were both excluded from further consideration. Similarly, the values of the linear correlation coefficients between the response variable </w:t>
       </w:r>
       <w:proofErr w:type="spellStart"/>
       <w:r>
@@ -2993,22 +1648,7 @@
       </w:r>
       <w:proofErr w:type="spellEnd"/>
       <w:r>
-        <w:t xml:space="preserve">’ and each of the predictor variables </w:t>
-      </w:r>
-      <w:r>
-        <w:t>indicated</w:t>
-      </w:r>
-      <w:r>
-        <w:t xml:space="preserve"> </w:t>
-      </w:r>
-      <w:r>
-        <w:t>only weak</w:t>
-      </w:r>
-      <w:r>
-        <w:t xml:space="preserve"> linear </w:t>
-      </w:r>
-      <w:r>
-        <w:t>correlations</w:t>
+        <w:t xml:space="preserve"> and each of the predictor variables indicated only weak linear correlations</w:t>
       </w:r>
       <w:r>
         <w:t xml:space="preserve"> (all </w:t>
@@ -3031,208 +1671,37 @@
         <w:t xml:space="preserve"> </w:t>
       </w:r>
       <w:r>
-        <w:t xml:space="preserve"> </w:t>
-      </w:r>
-      <w:r>
-        <w:t>As a result</w:t>
-      </w:r>
-      <w:r>
-        <w:t xml:space="preserve">, </w:t>
-      </w:r>
-      <w:r>
-        <w:t>the predictions produced by models which rely on linear relationships, such as</w:t>
-      </w:r>
-      <w:r>
-        <w:t xml:space="preserve"> logistic regression and penalized regression</w:t>
-      </w:r>
-      <w:r>
-        <w:t>,</w:t>
-      </w:r>
-      <w:r>
-        <w:t xml:space="preserve"> were</w:t>
-      </w:r>
-      <w:r>
-        <w:t xml:space="preserve"> likely to </w:t>
-      </w:r>
-      <w:r>
-        <w:t>be less</w:t>
-      </w:r>
-      <w:r>
-        <w:t xml:space="preserve"> </w:t>
-      </w:r>
-      <w:r>
-        <w:t xml:space="preserve">accurate </w:t>
-      </w:r>
-      <w:r>
-        <w:t>than predictions made by</w:t>
-      </w:r>
-      <w:r>
-        <w:t xml:space="preserve"> </w:t>
-      </w:r>
-      <w:r>
-        <w:t>models</w:t>
-      </w:r>
-      <w:r>
-        <w:t xml:space="preserve"> better able to represent non-linear relationships</w:t>
-      </w:r>
-      <w:r>
-        <w:t xml:space="preserve">. </w:t>
-      </w:r>
-      <w:r>
-        <w:t xml:space="preserve"> </w:t>
-      </w:r>
-      <w:r>
-        <w:t>Therefore</w:t>
-      </w:r>
-      <w:r>
-        <w:t xml:space="preserve">, the model selection process </w:t>
-      </w:r>
-      <w:r>
-        <w:t>was limited to</w:t>
-      </w:r>
-      <w:r>
-        <w:t xml:space="preserve"> </w:t>
-      </w:r>
-      <w:r>
-        <w:t>more flexible techniques</w:t>
-      </w:r>
-      <w:r>
-        <w:t xml:space="preserve">, </w:t>
-      </w:r>
-      <w:r>
-        <w:t xml:space="preserve">including </w:t>
-      </w:r>
-      <w:r>
-        <w:t xml:space="preserve">k-nearest neighbors, support vector machines with a radial kernel, </w:t>
-      </w:r>
-      <w:r>
-        <w:t xml:space="preserve">decision trees, </w:t>
-      </w:r>
-      <w:r>
-        <w:t xml:space="preserve">boosted decision trees, </w:t>
-      </w:r>
-      <w:r>
-        <w:t>random forests/bagging,</w:t>
-      </w:r>
-      <w:r>
-        <w:t xml:space="preserve"> </w:t>
-      </w:r>
-      <w:r>
-        <w:t>and artificial neural nets.</w:t>
-      </w:r>
-      <w:r>
-        <w:t xml:space="preserve"> </w:t>
-      </w:r>
-      <w:r>
-        <w:t xml:space="preserve"> </w:t>
-      </w:r>
-      <w:r>
-        <w:t xml:space="preserve">Each of </w:t>
-      </w:r>
-      <w:r>
-        <w:t>the</w:t>
-      </w:r>
-      <w:r>
-        <w:t>se</w:t>
-      </w:r>
-      <w:r>
-        <w:t xml:space="preserve"> </w:t>
-      </w:r>
-      <w:r>
-        <w:t>methods</w:t>
-      </w:r>
-      <w:r>
-        <w:t xml:space="preserve"> was </w:t>
-      </w:r>
-      <w:r>
-        <w:t xml:space="preserve">used to </w:t>
-      </w:r>
-      <w:r>
-        <w:t xml:space="preserve">generate </w:t>
-      </w:r>
-      <w:r>
-        <w:t xml:space="preserve">multiple </w:t>
-      </w:r>
-      <w:r>
-        <w:t>model</w:t>
-      </w:r>
-      <w:r>
-        <w:t>s</w:t>
-      </w:r>
-      <w:r>
-        <w:t xml:space="preserve"> </w:t>
-      </w:r>
-      <w:r>
-        <w:t xml:space="preserve">with different values of model parameters as listed in Table 1. </w:t>
-      </w:r>
-      <w:r>
-        <w:t xml:space="preserve">The use of </w:t>
-      </w:r>
-      <w:r>
-        <w:t>10-fold cross-validation</w:t>
-      </w:r>
-      <w:r>
-        <w:t xml:space="preserve"> allowed the models to </w:t>
-      </w:r>
-      <w:r>
-        <w:t>make classification predictions on</w:t>
-      </w:r>
-      <w:r>
-        <w:t xml:space="preserve"> </w:t>
-      </w:r>
-      <w:r>
-        <w:t>observations</w:t>
-      </w:r>
-      <w:r>
-        <w:t xml:space="preserve"> </w:t>
-      </w:r>
-      <w:r>
-        <w:t xml:space="preserve">not </w:t>
-      </w:r>
-      <w:r>
-        <w:t>included in</w:t>
-      </w:r>
-      <w:r>
-        <w:t xml:space="preserve"> model training</w:t>
-      </w:r>
-      <w:r>
-        <w:t>, and the</w:t>
-      </w:r>
-      <w:r>
-        <w:t xml:space="preserve"> resulting </w:t>
-      </w:r>
-      <w:r>
-        <w:t>error rate</w:t>
-      </w:r>
-      <w:r>
-        <w:t>s</w:t>
-      </w:r>
-      <w:r>
-        <w:t xml:space="preserve"> </w:t>
-      </w:r>
-      <w:r>
-        <w:t>were</w:t>
-      </w:r>
-      <w:r>
-        <w:t xml:space="preserve"> </w:t>
-      </w:r>
-      <w:r>
-        <w:t>calculated</w:t>
-      </w:r>
-      <w:r>
-        <w:t xml:space="preserve"> </w:t>
-      </w:r>
-      <w:r>
-        <w:t>and compared</w:t>
-      </w:r>
-      <w:r>
-        <w:t>.</w:t>
+        <w:t xml:space="preserve">In the absence of </w:t>
+      </w:r>
+      <w:r>
+        <w:t>pronounced</w:t>
+      </w:r>
+      <w:r>
+        <w:t xml:space="preserve"> linear relationships, models such as logistic and penalized regression would likely produce less accurate predictions than models better able to represent non-linear relationships. Therefore, I limited the model selection process </w:t>
       </w:r>
     </w:p>
     <w:p>
       <w:pPr>
+        <w:pStyle w:val="BodyText"/>
+        <w:ind w:firstLine="0"/>
+      </w:pPr>
+      <w:r>
+        <w:lastRenderedPageBreak/>
+        <w:t>to more flexible techniques, including k-nearest neighbors, support vector machines with a radial kernel, decision trees, boosted decision trees, random forests/bagging, and artificial neural nets. I used each of these methods to generate multiple models over a range of model parameter values, as listed in Table 1. I also employed 10-fold cross-validation to allow the models to make predictions on observations not included in model training. Finally, I calculated and compared the classification error rate of each model to determine which parameter values produced the most accurate results for a given technique</w:t>
+      </w:r>
+      <w:r>
+        <w:t>.</w:t>
+      </w:r>
+    </w:p>
+    <w:p>
+      <w:pPr>
+        <w:pStyle w:val="BodyText"/>
+        <w:ind w:firstLine="0"/>
+      </w:pPr>
+    </w:p>
+    <w:p>
+      <w:pPr>
         <w:pStyle w:val="Caption"/>
-        <w:keepNext/>
         <w:rPr>
           <w:b/>
           <w:bCs/>
@@ -3247,7 +1716,6 @@
           <w:i w:val="0"/>
           <w:iCs/>
         </w:rPr>
-        <w:lastRenderedPageBreak/>
         <w:t xml:space="preserve">Table </w:t>
       </w:r>
       <w:r>
@@ -3309,7 +1777,6 @@
     <w:p>
       <w:pPr>
         <w:pStyle w:val="Caption"/>
-        <w:keepNext/>
       </w:pPr>
       <w:r>
         <w:t>Model Selection Tuning Parameters and Ranges</w:t>
@@ -3318,8 +1785,7 @@
     <w:tbl>
       <w:tblPr>
         <w:tblStyle w:val="ListTable3"/>
-        <w:tblpPr w:leftFromText="187" w:rightFromText="187" w:topFromText="187" w:bottomFromText="187" w:vertAnchor="page" w:horzAnchor="margin" w:tblpY="2476"/>
-        <w:tblOverlap w:val="never"/>
+        <w:tblpPr w:leftFromText="187" w:rightFromText="187" w:topFromText="187" w:bottomFromText="187" w:vertAnchor="page" w:horzAnchor="margin" w:tblpY="6135"/>
         <w:tblW w:w="0" w:type="auto"/>
         <w:tblBorders>
           <w:top w:val="none" w:sz="0" w:space="0" w:color="auto"/>
@@ -4081,139 +2547,17 @@
         <w:pStyle w:val="BodyText"/>
       </w:pPr>
       <w:r>
-        <w:t>Th</w:t>
-      </w:r>
-      <w:r>
-        <w:t xml:space="preserve">e </w:t>
-      </w:r>
-      <w:r>
-        <w:t xml:space="preserve">model </w:t>
-      </w:r>
-      <w:r>
-        <w:t>selection</w:t>
-      </w:r>
-      <w:r>
-        <w:t xml:space="preserve"> </w:t>
-      </w:r>
-      <w:r>
-        <w:t>process discovered a</w:t>
-      </w:r>
-      <w:r>
-        <w:t xml:space="preserve"> minimum </w:t>
-      </w:r>
-      <w:r>
-        <w:t xml:space="preserve">classification </w:t>
-      </w:r>
-      <w:r>
-        <w:t>error rate</w:t>
-      </w:r>
-      <w:r>
-        <w:t xml:space="preserve"> </w:t>
-      </w:r>
-      <w:r>
-        <w:t>of</w:t>
-      </w:r>
-      <w:r>
-        <w:t xml:space="preserve"> 15.</w:t>
-      </w:r>
-      <w:r>
-        <w:t>65</w:t>
-      </w:r>
-      <w:r>
-        <w:t xml:space="preserve">% </w:t>
-      </w:r>
-      <w:r>
-        <w:t xml:space="preserve">produced by a support vector machine </w:t>
-      </w:r>
-      <w:r>
-        <w:t>using</w:t>
-      </w:r>
-      <w:r>
-        <w:t xml:space="preserve"> a radial kernel, cost penalty value of 1, and </w:t>
-      </w:r>
-      <w:r>
-        <w:t xml:space="preserve">a </w:t>
-      </w:r>
-      <w:r>
-        <w:t xml:space="preserve">radial </w:t>
-      </w:r>
-      <w:r>
-        <w:t xml:space="preserve">kernel constant of 0.5.  A random forest model </w:t>
-      </w:r>
-      <w:r>
-        <w:t>produced a comparable error rate of 15.6</w:t>
-      </w:r>
-      <w:r>
-        <w:t>8</w:t>
-      </w:r>
-      <w:r>
-        <w:t xml:space="preserve">% </w:t>
-      </w:r>
-      <w:r>
-        <w:t>with the</w:t>
-      </w:r>
-      <w:r>
-        <w:t xml:space="preserve"> modeling parameter </w:t>
-      </w:r>
-      <w:r>
-        <w:t xml:space="preserve">value of five </w:t>
-      </w:r>
-      <w:r>
-        <w:t xml:space="preserve">for the number of randomly selected predictor variables available at each split of the trees.  </w:t>
-      </w:r>
-      <w:r>
-        <w:t>A</w:t>
-      </w:r>
-      <w:r>
-        <w:t xml:space="preserve"> k-nearest</w:t>
-      </w:r>
-      <w:r>
-        <w:t>-</w:t>
-      </w:r>
-      <w:r>
-        <w:t xml:space="preserve">neighbors model </w:t>
-      </w:r>
-      <w:r>
-        <w:t>using</w:t>
-      </w:r>
-      <w:r>
-        <w:t xml:space="preserve"> 1</w:t>
-      </w:r>
-      <w:r>
-        <w:t>8</w:t>
-      </w:r>
-      <w:r>
-        <w:t xml:space="preserve"> nearest neighbors (16.</w:t>
-      </w:r>
-      <w:r>
-        <w:t>51</w:t>
-      </w:r>
-      <w:r>
-        <w:t>%) and an artificial neural network with 1</w:t>
-      </w:r>
-      <w:r>
-        <w:t>8</w:t>
-      </w:r>
-      <w:r>
-        <w:t xml:space="preserve"> hidden nodes (16.</w:t>
-      </w:r>
-      <w:r>
-        <w:t>17</w:t>
-      </w:r>
-      <w:r>
-        <w:t xml:space="preserve">%) both had error rates within one standard deviation of the </w:t>
-      </w:r>
-      <w:r>
-        <w:t>minimum</w:t>
-      </w:r>
-      <w:r>
-        <w:t xml:space="preserve"> rate</w:t>
-      </w:r>
-      <w:r>
-        <w:t xml:space="preserve"> produced by </w:t>
-      </w:r>
-      <w:r>
-        <w:t>the support vector machine.</w:t>
+        <w:lastRenderedPageBreak/>
+        <w:t xml:space="preserve">The model selection process discovered a minimum classification error rate of 15.65% produced by a support vector machine using a radial kernel, cost penalty value of 1, and a radial kernel constant of 0.5. </w:t>
+      </w:r>
+      <w:r>
+        <w:t>A random forest model had a comparable error rate of 15.68% with a modeling parameter for the number of randomly selected predictor variables available at each split of the trees set to 5.</w:t>
+      </w:r>
+      <w:r>
+        <w:t xml:space="preserve"> A k-nearest-neighbors model using 18 nearest neighbors (16.51%) and an artificial neural network with 18 hidden nodes (16.17%) had error rates within one standard deviation of the minimum rate produced by the support vector machine model</w:t>
+      </w:r>
+      <w:r>
+        <w:t>.</w:t>
       </w:r>
       <w:r>
         <w:t xml:space="preserve"> </w:t>
@@ -4224,7 +2568,6 @@
         <w:pStyle w:val="Heading1"/>
       </w:pPr>
       <w:r>
-        <w:lastRenderedPageBreak/>
         <w:t>Selection Process Assessment</w:t>
       </w:r>
     </w:p>
@@ -4233,396 +2576,48 @@
         <w:pStyle w:val="BodyText"/>
       </w:pPr>
       <w:r>
-        <w:t>The model selection process was then assessed using</w:t>
+        <w:t xml:space="preserve">After choosing a modeling method and its associated parameter values, I assessed the model selection process. To do so, I used an outer loop of 10-fold cross-validation to create randomly sampled subsets of the training data used to fit the models and the test data used to measure model accuracy when applied to new observations. I then applied the model selection process to each data fold to find the modeling technique that created the most accurate predictive model within that fold and calculate its classification error rate. To save time when running the script and reduce the number of </w:t>
+      </w:r>
+      <w:proofErr w:type="gramStart"/>
+      <w:r>
+        <w:t>model</w:t>
+      </w:r>
+      <w:proofErr w:type="gramEnd"/>
+      <w:r>
+        <w:t xml:space="preserve"> fits necessary, I limited the model selection process within each fold to the four techniques that had previously produced the best results on the complete data set: support vector machines, random forests, k-nearest neighbors, and artificial neural nets. These assessment procedures determined that the maximum predictive accuracy of any selected model was 84.61%, equivalent to a minimum possible error rate of 15.39%.</w:t>
       </w:r>
       <w:r>
         <w:t xml:space="preserve"> </w:t>
       </w:r>
       <w:r>
-        <w:t>10-fold cross-validation</w:t>
-      </w:r>
-      <w:r>
-        <w:t xml:space="preserve"> to </w:t>
-      </w:r>
-      <w:r>
-        <w:t>create</w:t>
-      </w:r>
-      <w:r>
-        <w:t xml:space="preserve"> </w:t>
-      </w:r>
-      <w:r>
-        <w:t>randomly</w:t>
-      </w:r>
-      <w:r>
-        <w:t xml:space="preserve"> sampled</w:t>
-      </w:r>
-      <w:r>
-        <w:t xml:space="preserve"> subsets of </w:t>
-      </w:r>
-      <w:r>
-        <w:t>both the training data used to fit</w:t>
-      </w:r>
-      <w:r>
-        <w:t xml:space="preserve"> the</w:t>
-      </w:r>
-      <w:r>
-        <w:t xml:space="preserve"> models and </w:t>
-      </w:r>
-      <w:r>
-        <w:t xml:space="preserve">the </w:t>
-      </w:r>
-      <w:r>
-        <w:t xml:space="preserve">test </w:t>
-      </w:r>
-      <w:r>
-        <w:t xml:space="preserve">data </w:t>
-      </w:r>
-      <w:r>
-        <w:t xml:space="preserve">used to measure model accuracy </w:t>
-      </w:r>
-      <w:r>
-        <w:t>when applied to</w:t>
-      </w:r>
-      <w:r>
-        <w:t xml:space="preserve"> new </w:t>
-      </w:r>
-      <w:r>
-        <w:t>observations</w:t>
-      </w:r>
-      <w:r>
-        <w:t>. The assessment determined</w:t>
-      </w:r>
-      <w:r>
-        <w:t xml:space="preserve"> that the maximum predictive accuracy of any model</w:t>
-      </w:r>
-      <w:r>
-        <w:t xml:space="preserve"> selected by this process</w:t>
-      </w:r>
-      <w:r>
-        <w:t xml:space="preserve"> was </w:t>
-      </w:r>
-      <w:r>
-        <w:t>84.</w:t>
-      </w:r>
-      <w:r>
-        <w:t>61</w:t>
-      </w:r>
-      <w:r>
-        <w:t>%,</w:t>
-      </w:r>
-      <w:r>
-        <w:t xml:space="preserve"> </w:t>
-      </w:r>
-      <w:r>
-        <w:t>equivalent to</w:t>
-      </w:r>
-      <w:r>
-        <w:t xml:space="preserve"> a </w:t>
-      </w:r>
-      <w:r>
-        <w:t>minimum</w:t>
-      </w:r>
-      <w:r>
-        <w:t xml:space="preserve"> </w:t>
-      </w:r>
-      <w:r>
-        <w:t xml:space="preserve">possible </w:t>
-      </w:r>
-      <w:r>
-        <w:t xml:space="preserve">error rate of </w:t>
-      </w:r>
-      <w:r>
-        <w:t>15.3</w:t>
-      </w:r>
-      <w:r>
-        <w:t>9</w:t>
-      </w:r>
-      <w:r>
-        <w:t>%</w:t>
-      </w:r>
-      <w:r>
-        <w:t>.  T</w:t>
-      </w:r>
-      <w:r>
-        <w:t>he error rates of the</w:t>
-      </w:r>
-      <w:r>
-        <w:t xml:space="preserve"> </w:t>
-      </w:r>
-      <w:r>
-        <w:t xml:space="preserve">selected </w:t>
-      </w:r>
-      <w:r>
-        <w:t xml:space="preserve">support vector machine model and the </w:t>
-      </w:r>
-      <w:r>
-        <w:t xml:space="preserve">selected </w:t>
-      </w:r>
-      <w:r>
-        <w:t xml:space="preserve">random forest model </w:t>
-      </w:r>
-      <w:r>
-        <w:t xml:space="preserve">were </w:t>
-      </w:r>
-      <w:r>
-        <w:t xml:space="preserve">each </w:t>
-      </w:r>
-      <w:r>
-        <w:t>near</w:t>
-      </w:r>
-      <w:r>
-        <w:t xml:space="preserve"> this minimum </w:t>
-      </w:r>
-      <w:r>
-        <w:t>value</w:t>
-      </w:r>
-      <w:r>
-        <w:t>, and</w:t>
-      </w:r>
-      <w:r>
-        <w:t xml:space="preserve"> </w:t>
-      </w:r>
-      <w:r>
-        <w:t xml:space="preserve">both error rates </w:t>
-      </w:r>
-      <w:r>
-        <w:t xml:space="preserve">were </w:t>
-      </w:r>
-      <w:r>
-        <w:t>likewise</w:t>
-      </w:r>
-      <w:r>
-        <w:t xml:space="preserve"> </w:t>
-      </w:r>
-      <w:r>
-        <w:t>an improvement over</w:t>
-      </w:r>
-      <w:r>
-        <w:t xml:space="preserve"> the</w:t>
-      </w:r>
-      <w:r>
-        <w:t xml:space="preserve"> “null” </w:t>
-      </w:r>
-      <w:r>
-        <w:t xml:space="preserve">error rate of </w:t>
-      </w:r>
-      <w:r>
-        <w:t>48.</w:t>
-      </w:r>
-      <w:r>
-        <w:t>18</w:t>
-      </w:r>
-      <w:r>
-        <w:t>%</w:t>
-      </w:r>
-      <w:r>
-        <w:t xml:space="preserve"> </w:t>
-      </w:r>
-      <w:r>
-        <w:t>produced by exclusive prediction of the majority classification category</w:t>
-      </w:r>
-      <w:r>
-        <w:t xml:space="preserve"> </w:t>
-      </w:r>
-      <w:r>
-        <w:t>(“FALSE POSITIVE” for this data set</w:t>
-      </w:r>
-      <w:r>
-        <w:t>)</w:t>
+        <w:t>The error rates of the support vector machine model and the random forest model chosen by the standalone model selection process were each near this minimum value. Both error rates were likewise an improvement over the null error rate of 48.18% produced by exclusive prediction of the majority classification category (FALSE POSITIVE for this data set)</w:t>
+      </w:r>
+      <w:proofErr w:type="gramStart"/>
+      <w:r>
+        <w:t xml:space="preserve">.  </w:t>
+      </w:r>
+      <w:proofErr w:type="gramEnd"/>
+      <w:r>
+        <w:t xml:space="preserve">Considering these results, either model would be an acceptable choice for making predictions on </w:t>
+      </w:r>
+      <w:proofErr w:type="gramStart"/>
+      <w:r>
+        <w:t>truly new</w:t>
+      </w:r>
+      <w:proofErr w:type="gramEnd"/>
+      <w:r>
+        <w:t xml:space="preserve"> data</w:t>
       </w:r>
       <w:r>
         <w:t>.</w:t>
-      </w:r>
-      <w:r>
-        <w:t xml:space="preserve">  Considering these results, either model would be an acceptable choice for making predictions on truly new data.  </w:t>
       </w:r>
     </w:p>
     <w:p>
       <w:pPr>
-        <w:pStyle w:val="BodyText"/>
-      </w:pPr>
-      <w:r>
-        <w:t xml:space="preserve">The Kepler mission ended in 2018, </w:t>
-      </w:r>
-      <w:r>
-        <w:t xml:space="preserve">but </w:t>
-      </w:r>
-      <w:r>
-        <w:t xml:space="preserve">the </w:t>
-      </w:r>
-      <w:r>
-        <w:t xml:space="preserve">model development </w:t>
-      </w:r>
-      <w:r>
-        <w:t xml:space="preserve">process </w:t>
-      </w:r>
-      <w:r>
-        <w:t>discussed</w:t>
-      </w:r>
-      <w:r>
-        <w:t xml:space="preserve"> above could be applied to data sets from future </w:t>
-      </w:r>
-      <w:r>
-        <w:t xml:space="preserve">exoplanet </w:t>
-      </w:r>
-      <w:r>
-        <w:t xml:space="preserve">surveys </w:t>
-      </w:r>
-      <w:r>
-        <w:t>using whichever</w:t>
-      </w:r>
-      <w:r>
-        <w:t xml:space="preserve"> measurements of physical characteristics of the stellar system</w:t>
-      </w:r>
-      <w:r>
-        <w:t>s</w:t>
-      </w:r>
-      <w:r>
-        <w:t xml:space="preserve"> are available</w:t>
-      </w:r>
-      <w:r>
-        <w:t xml:space="preserve">. </w:t>
-      </w:r>
-      <w:r>
-        <w:t xml:space="preserve">For example, the model formula used in the selection process </w:t>
-      </w:r>
-      <w:r>
-        <w:t xml:space="preserve">was limited </w:t>
-      </w:r>
-      <w:r>
-        <w:t xml:space="preserve">to variables included in the </w:t>
-      </w:r>
-      <w:r>
-        <w:t>data set posted by NASA</w:t>
-      </w:r>
-      <w:r>
-        <w:t xml:space="preserve">; however, additional Kepler observational data accessible </w:t>
-      </w:r>
-      <w:r>
-        <w:t xml:space="preserve">at </w:t>
-      </w:r>
-      <w:r>
-        <w:t>the NASA Exoplanet Archive (</w:t>
-      </w:r>
-      <w:r>
-        <w:t>NASA Exoplanet Science Institute, 2017</w:t>
-      </w:r>
-      <w:r>
-        <w:t>)</w:t>
-      </w:r>
-      <w:r>
-        <w:t xml:space="preserve"> </w:t>
-      </w:r>
-      <w:r>
-        <w:t>may</w:t>
-      </w:r>
-      <w:r>
-        <w:t xml:space="preserve"> include</w:t>
-      </w:r>
-      <w:r>
-        <w:t xml:space="preserve"> </w:t>
-      </w:r>
-      <w:r>
-        <w:t xml:space="preserve">other variables that </w:t>
-      </w:r>
-      <w:r>
-        <w:t>could</w:t>
-      </w:r>
-      <w:r>
-        <w:t xml:space="preserve"> </w:t>
-      </w:r>
-      <w:r>
-        <w:t>be added to the formula to improve model fit</w:t>
-      </w:r>
-      <w:r>
-        <w:t xml:space="preserve">.  </w:t>
-      </w:r>
-      <w:r>
-        <w:t>R</w:t>
-      </w:r>
-      <w:r>
-        <w:t xml:space="preserve">egardless of the </w:t>
-      </w:r>
-      <w:r>
-        <w:t>origin of the data set</w:t>
-      </w:r>
-      <w:r>
-        <w:t xml:space="preserve">, it is important to note </w:t>
-      </w:r>
-      <w:r>
-        <w:t xml:space="preserve">that the models </w:t>
-      </w:r>
-      <w:r>
-        <w:t>created and selected</w:t>
-      </w:r>
-      <w:r>
-        <w:t xml:space="preserve"> by this process</w:t>
-      </w:r>
-      <w:r>
-        <w:t xml:space="preserve"> are </w:t>
-      </w:r>
-      <w:r>
-        <w:t xml:space="preserve">not </w:t>
-      </w:r>
-      <w:r>
-        <w:t>intended</w:t>
-      </w:r>
-      <w:r>
-        <w:t xml:space="preserve"> to</w:t>
-      </w:r>
-      <w:r>
-        <w:t xml:space="preserve"> </w:t>
-      </w:r>
-      <w:r>
-        <w:t xml:space="preserve">predict the </w:t>
-      </w:r>
-      <w:r>
-        <w:t>ultimate</w:t>
-      </w:r>
-      <w:r>
-        <w:t xml:space="preserve"> disposition of objects of interest</w:t>
-      </w:r>
-      <w:r>
-        <w:t xml:space="preserve">.  </w:t>
-      </w:r>
-      <w:r>
-        <w:t>The m</w:t>
-      </w:r>
-      <w:r>
-        <w:t>odel</w:t>
-      </w:r>
-      <w:r>
-        <w:t xml:space="preserve"> predictions should be used </w:t>
-      </w:r>
-      <w:r>
-        <w:t xml:space="preserve">only </w:t>
-      </w:r>
-      <w:r>
-        <w:t xml:space="preserve">to </w:t>
-      </w:r>
-      <w:r>
-        <w:t>guide decisions</w:t>
-      </w:r>
-      <w:r>
-        <w:t xml:space="preserve"> </w:t>
-      </w:r>
-      <w:r>
-        <w:t>of where to initially apply</w:t>
-      </w:r>
-      <w:r>
-        <w:t xml:space="preserve"> resources for follow-up observations</w:t>
-      </w:r>
-      <w:r>
-        <w:t xml:space="preserve">, not to </w:t>
-      </w:r>
-      <w:r>
-        <w:t>definitively exclude any objects from further research</w:t>
-      </w:r>
-      <w:r>
-        <w:t xml:space="preserve">.  </w:t>
-      </w:r>
-      <w:r>
-        <w:t xml:space="preserve">  </w:t>
+        <w:pStyle w:val="Heading1"/>
+      </w:pPr>
+      <w:r>
+        <w:t>Conclusion</w:t>
       </w:r>
     </w:p>
     <w:p>
@@ -4630,6 +2625,21 @@
         <w:pStyle w:val="BodyText"/>
       </w:pPr>
       <w:r>
+        <w:t xml:space="preserve">The Kepler mission ended in 2018, but the model development process discussed above could be applied to data sets from future exoplanet surveys using whichever measurements of </w:t>
+      </w:r>
+      <w:r>
+        <w:lastRenderedPageBreak/>
+        <w:t>physical characteristics of the stellar systems are available. For example, the variables I included in the model formula of my selection process were limited to what NASA had posted on Kaggle. However, additional Kepler observational data accessible at the NASA Exoplanet Archive (NASA Exoplanet Science Institute, 2017) includes other variables, some of which could potentially improve model fit</w:t>
+      </w:r>
+      <w:proofErr w:type="gramStart"/>
+      <w:r>
+        <w:t xml:space="preserve">.  </w:t>
+      </w:r>
+      <w:proofErr w:type="gramEnd"/>
+      <w:r>
+        <w:t>Whatever the origin of the data set and the types of measurements available, it is critical to note that the models created and selected by this process are not intended to predict the ultimate disposition of objects of interest. Astronomers should only use the predictions to guide decisions of where to initially apply resources for follow-up observations, not definitively exclude any KOIs from further research.</w:t>
+      </w:r>
+      <w:r>
         <w:br w:type="page"/>
       </w:r>
     </w:p>
@@ -4656,8 +2666,13 @@
       </w:r>
       <w:proofErr w:type="spellEnd"/>
       <w:r>
-        <w:t xml:space="preserve">, G. A. (2011). Kepler input catalog: photometric calibration and stellar classification.  </w:t>
-      </w:r>
+        <w:t>, G. A. (2011). Kepler input catalog: photometric calibration and stellar classification</w:t>
+      </w:r>
+      <w:proofErr w:type="gramStart"/>
+      <w:r>
+        <w:t xml:space="preserve">.  </w:t>
+      </w:r>
+      <w:proofErr w:type="gramEnd"/>
       <w:r>
         <w:rPr>
           <w:i/>
@@ -5135,7 +3150,7 @@
   <w:abstractNum w:abstractNumId="2" w15:restartNumberingAfterBreak="0">
     <w:nsid w:val="FFFFFF7C"/>
     <w:multiLevelType w:val="singleLevel"/>
-    <w:tmpl w:val="A9768DAE"/>
+    <w:tmpl w:val="995E1C18"/>
     <w:lvl w:ilvl="0">
       <w:start w:val="1"/>
       <w:numFmt w:val="decimal"/>
@@ -5152,7 +3167,7 @@
   <w:abstractNum w:abstractNumId="3" w15:restartNumberingAfterBreak="0">
     <w:nsid w:val="FFFFFF7D"/>
     <w:multiLevelType w:val="singleLevel"/>
-    <w:tmpl w:val="73422C02"/>
+    <w:tmpl w:val="7B144E56"/>
     <w:lvl w:ilvl="0">
       <w:start w:val="1"/>
       <w:numFmt w:val="decimal"/>
@@ -5169,7 +3184,7 @@
   <w:abstractNum w:abstractNumId="4" w15:restartNumberingAfterBreak="0">
     <w:nsid w:val="FFFFFF7E"/>
     <w:multiLevelType w:val="singleLevel"/>
-    <w:tmpl w:val="5AD044F2"/>
+    <w:tmpl w:val="AEDEF166"/>
     <w:lvl w:ilvl="0">
       <w:start w:val="1"/>
       <w:numFmt w:val="decimal"/>
@@ -5186,7 +3201,7 @@
   <w:abstractNum w:abstractNumId="5" w15:restartNumberingAfterBreak="0">
     <w:nsid w:val="FFFFFF7F"/>
     <w:multiLevelType w:val="singleLevel"/>
-    <w:tmpl w:val="BED8DDCC"/>
+    <w:tmpl w:val="94CE344C"/>
     <w:lvl w:ilvl="0">
       <w:start w:val="1"/>
       <w:numFmt w:val="decimal"/>
@@ -5203,7 +3218,7 @@
   <w:abstractNum w:abstractNumId="6" w15:restartNumberingAfterBreak="0">
     <w:nsid w:val="FFFFFF80"/>
     <w:multiLevelType w:val="singleLevel"/>
-    <w:tmpl w:val="7C0686F8"/>
+    <w:tmpl w:val="C8166924"/>
     <w:lvl w:ilvl="0">
       <w:start w:val="1"/>
       <w:numFmt w:val="bullet"/>
@@ -5223,7 +3238,7 @@
   <w:abstractNum w:abstractNumId="7" w15:restartNumberingAfterBreak="0">
     <w:nsid w:val="FFFFFF81"/>
     <w:multiLevelType w:val="singleLevel"/>
-    <w:tmpl w:val="C9AA3264"/>
+    <w:tmpl w:val="2BEC79A8"/>
     <w:lvl w:ilvl="0">
       <w:start w:val="1"/>
       <w:numFmt w:val="bullet"/>
@@ -5243,7 +3258,7 @@
   <w:abstractNum w:abstractNumId="8" w15:restartNumberingAfterBreak="0">
     <w:nsid w:val="FFFFFF82"/>
     <w:multiLevelType w:val="singleLevel"/>
-    <w:tmpl w:val="E9980BD2"/>
+    <w:tmpl w:val="6C764D84"/>
     <w:lvl w:ilvl="0">
       <w:start w:val="1"/>
       <w:numFmt w:val="bullet"/>
@@ -5263,7 +3278,7 @@
   <w:abstractNum w:abstractNumId="9" w15:restartNumberingAfterBreak="0">
     <w:nsid w:val="FFFFFF83"/>
     <w:multiLevelType w:val="singleLevel"/>
-    <w:tmpl w:val="4CE2D578"/>
+    <w:tmpl w:val="4F76BA94"/>
     <w:lvl w:ilvl="0">
       <w:start w:val="1"/>
       <w:numFmt w:val="bullet"/>
@@ -5283,7 +3298,7 @@
   <w:abstractNum w:abstractNumId="10" w15:restartNumberingAfterBreak="0">
     <w:nsid w:val="FFFFFF88"/>
     <w:multiLevelType w:val="singleLevel"/>
-    <w:tmpl w:val="72849B48"/>
+    <w:tmpl w:val="F47837D6"/>
     <w:lvl w:ilvl="0">
       <w:start w:val="1"/>
       <w:numFmt w:val="decimal"/>
@@ -5300,7 +3315,7 @@
   <w:abstractNum w:abstractNumId="11" w15:restartNumberingAfterBreak="0">
     <w:nsid w:val="FFFFFF89"/>
     <w:multiLevelType w:val="singleLevel"/>
-    <w:tmpl w:val="F40C0460"/>
+    <w:tmpl w:val="49D00208"/>
     <w:lvl w:ilvl="0">
       <w:start w:val="1"/>
       <w:numFmt w:val="bullet"/>
@@ -6859,7 +4874,9 @@
     <w:name w:val="caption"/>
     <w:basedOn w:val="Normal"/>
     <w:link w:val="CaptionChar"/>
+    <w:rsid w:val="00D67663"/>
     <w:pPr>
+      <w:keepNext/>
       <w:spacing w:after="120"/>
     </w:pPr>
     <w:rPr>
@@ -6869,9 +4886,6 @@
   <w:style w:type="paragraph" w:customStyle="1" w:styleId="TableCaption">
     <w:name w:val="Table Caption"/>
     <w:basedOn w:val="Caption"/>
-    <w:pPr>
-      <w:keepNext/>
-    </w:pPr>
   </w:style>
   <w:style w:type="paragraph" w:customStyle="1" w:styleId="ImageCaption">
     <w:name w:val="Image Caption"/>
@@ -6896,6 +4910,11 @@
     <w:name w:val="Caption Char"/>
     <w:basedOn w:val="DefaultParagraphFont"/>
     <w:link w:val="Caption"/>
+    <w:rsid w:val="00D67663"/>
+    <w:rPr>
+      <w:rFonts w:ascii="Calibri" w:hAnsi="Calibri"/>
+      <w:i/>
+    </w:rPr>
   </w:style>
   <w:style w:type="character" w:customStyle="1" w:styleId="VerbatimChar">
     <w:name w:val="Verbatim Char"/>
@@ -6903,6 +4922,7 @@
     <w:link w:val="SourceCode"/>
     <w:rPr>
       <w:rFonts w:ascii="Consolas" w:hAnsi="Consolas"/>
+      <w:i/>
       <w:sz w:val="22"/>
     </w:rPr>
   </w:style>
@@ -6910,14 +4930,20 @@
     <w:name w:val="footnote reference"/>
     <w:basedOn w:val="CaptionChar"/>
     <w:rPr>
+      <w:rFonts w:ascii="Calibri" w:hAnsi="Calibri"/>
+      <w:i/>
       <w:vertAlign w:val="superscript"/>
     </w:rPr>
   </w:style>
   <w:style w:type="character" w:styleId="Hyperlink">
     <w:name w:val="Hyperlink"/>
     <w:basedOn w:val="CaptionChar"/>
-    <w:rPr>
-      <w:color w:val="4F81BD" w:themeColor="accent1"/>
+    <w:rsid w:val="00C66495"/>
+    <w:rPr>
+      <w:rFonts w:ascii="Calibri" w:hAnsi="Calibri"/>
+      <w:i w:val="0"/>
+      <w:color w:val="000000" w:themeColor="text1"/>
+      <w:sz w:val="24"/>
     </w:rPr>
   </w:style>
   <w:style w:type="paragraph" w:styleId="TOCHeading">
@@ -6954,6 +4980,7 @@
     <w:rPr>
       <w:rFonts w:ascii="Consolas" w:hAnsi="Consolas"/>
       <w:b/>
+      <w:i/>
       <w:color w:val="204A87"/>
       <w:sz w:val="22"/>
       <w:shd w:val="clear" w:color="auto" w:fill="F8F8F8"/>
@@ -6964,6 +4991,7 @@
     <w:basedOn w:val="VerbatimChar"/>
     <w:rPr>
       <w:rFonts w:ascii="Consolas" w:hAnsi="Consolas"/>
+      <w:i/>
       <w:color w:val="204A87"/>
       <w:sz w:val="22"/>
       <w:shd w:val="clear" w:color="auto" w:fill="F8F8F8"/>
@@ -6974,6 +5002,7 @@
     <w:basedOn w:val="VerbatimChar"/>
     <w:rPr>
       <w:rFonts w:ascii="Consolas" w:hAnsi="Consolas"/>
+      <w:i/>
       <w:color w:val="0000CF"/>
       <w:sz w:val="22"/>
       <w:shd w:val="clear" w:color="auto" w:fill="F8F8F8"/>
@@ -6984,6 +5013,7 @@
     <w:basedOn w:val="VerbatimChar"/>
     <w:rPr>
       <w:rFonts w:ascii="Consolas" w:hAnsi="Consolas"/>
+      <w:i/>
       <w:color w:val="0000CF"/>
       <w:sz w:val="22"/>
       <w:shd w:val="clear" w:color="auto" w:fill="F8F8F8"/>
@@ -6994,6 +5024,7 @@
     <w:basedOn w:val="VerbatimChar"/>
     <w:rPr>
       <w:rFonts w:ascii="Consolas" w:hAnsi="Consolas"/>
+      <w:i/>
       <w:color w:val="0000CF"/>
       <w:sz w:val="22"/>
       <w:shd w:val="clear" w:color="auto" w:fill="F8F8F8"/>
@@ -7004,6 +5035,7 @@
     <w:basedOn w:val="VerbatimChar"/>
     <w:rPr>
       <w:rFonts w:ascii="Consolas" w:hAnsi="Consolas"/>
+      <w:i/>
       <w:color w:val="000000"/>
       <w:sz w:val="22"/>
       <w:shd w:val="clear" w:color="auto" w:fill="F8F8F8"/>
@@ -7014,6 +5046,7 @@
     <w:basedOn w:val="VerbatimChar"/>
     <w:rPr>
       <w:rFonts w:ascii="Consolas" w:hAnsi="Consolas"/>
+      <w:i/>
       <w:color w:val="4E9A06"/>
       <w:sz w:val="22"/>
       <w:shd w:val="clear" w:color="auto" w:fill="F8F8F8"/>
@@ -7024,6 +5057,7 @@
     <w:basedOn w:val="VerbatimChar"/>
     <w:rPr>
       <w:rFonts w:ascii="Consolas" w:hAnsi="Consolas"/>
+      <w:i/>
       <w:color w:val="000000"/>
       <w:sz w:val="22"/>
       <w:shd w:val="clear" w:color="auto" w:fill="F8F8F8"/>
@@ -7034,6 +5068,7 @@
     <w:basedOn w:val="VerbatimChar"/>
     <w:rPr>
       <w:rFonts w:ascii="Consolas" w:hAnsi="Consolas"/>
+      <w:i/>
       <w:color w:val="4E9A06"/>
       <w:sz w:val="22"/>
       <w:shd w:val="clear" w:color="auto" w:fill="F8F8F8"/>
@@ -7044,6 +5079,7 @@
     <w:basedOn w:val="VerbatimChar"/>
     <w:rPr>
       <w:rFonts w:ascii="Consolas" w:hAnsi="Consolas"/>
+      <w:i/>
       <w:color w:val="4E9A06"/>
       <w:sz w:val="22"/>
       <w:shd w:val="clear" w:color="auto" w:fill="F8F8F8"/>
@@ -7054,6 +5090,7 @@
     <w:basedOn w:val="VerbatimChar"/>
     <w:rPr>
       <w:rFonts w:ascii="Consolas" w:hAnsi="Consolas"/>
+      <w:i/>
       <w:color w:val="4E9A06"/>
       <w:sz w:val="22"/>
       <w:shd w:val="clear" w:color="auto" w:fill="F8F8F8"/>
@@ -7064,12 +5101,60 @@
     <w:basedOn w:val="VerbatimChar"/>
     <w:rPr>
       <w:rFonts w:ascii="Consolas" w:hAnsi="Consolas"/>
+      <w:i/>
       <w:sz w:val="22"/>
       <w:shd w:val="clear" w:color="auto" w:fill="F8F8F8"/>
     </w:rPr>
   </w:style>
   <w:style w:type="character" w:customStyle="1" w:styleId="CommentTok">
     <w:name w:val="CommentTok"/>
+    <w:basedOn w:val="VerbatimChar"/>
+    <w:rPr>
+      <w:rFonts w:ascii="Consolas" w:hAnsi="Consolas"/>
+      <w:i w:val="0"/>
+      <w:color w:val="8F5902"/>
+      <w:sz w:val="22"/>
+      <w:shd w:val="clear" w:color="auto" w:fill="F8F8F8"/>
+    </w:rPr>
+  </w:style>
+  <w:style w:type="character" w:customStyle="1" w:styleId="DocumentationTok">
+    <w:name w:val="DocumentationTok"/>
+    <w:basedOn w:val="VerbatimChar"/>
+    <w:rPr>
+      <w:rFonts w:ascii="Consolas" w:hAnsi="Consolas"/>
+      <w:b/>
+      <w:i w:val="0"/>
+      <w:color w:val="8F5902"/>
+      <w:sz w:val="22"/>
+      <w:shd w:val="clear" w:color="auto" w:fill="F8F8F8"/>
+    </w:rPr>
+  </w:style>
+  <w:style w:type="character" w:customStyle="1" w:styleId="AnnotationTok">
+    <w:name w:val="AnnotationTok"/>
+    <w:basedOn w:val="VerbatimChar"/>
+    <w:rPr>
+      <w:rFonts w:ascii="Consolas" w:hAnsi="Consolas"/>
+      <w:b/>
+      <w:i w:val="0"/>
+      <w:color w:val="8F5902"/>
+      <w:sz w:val="22"/>
+      <w:shd w:val="clear" w:color="auto" w:fill="F8F8F8"/>
+    </w:rPr>
+  </w:style>
+  <w:style w:type="character" w:customStyle="1" w:styleId="CommentVarTok">
+    <w:name w:val="CommentVarTok"/>
+    <w:basedOn w:val="VerbatimChar"/>
+    <w:rPr>
+      <w:rFonts w:ascii="Consolas" w:hAnsi="Consolas"/>
+      <w:b/>
+      <w:i w:val="0"/>
+      <w:color w:val="8F5902"/>
+      <w:sz w:val="22"/>
+      <w:shd w:val="clear" w:color="auto" w:fill="F8F8F8"/>
+    </w:rPr>
+  </w:style>
+  <w:style w:type="character" w:customStyle="1" w:styleId="OtherTok">
+    <w:name w:val="OtherTok"/>
     <w:basedOn w:val="VerbatimChar"/>
     <w:rPr>
       <w:rFonts w:ascii="Consolas" w:hAnsi="Consolas"/>
@@ -7079,182 +5164,146 @@
       <w:shd w:val="clear" w:color="auto" w:fill="F8F8F8"/>
     </w:rPr>
   </w:style>
-  <w:style w:type="character" w:customStyle="1" w:styleId="DocumentationTok">
-    <w:name w:val="DocumentationTok"/>
+  <w:style w:type="character" w:customStyle="1" w:styleId="FunctionTok">
+    <w:name w:val="FunctionTok"/>
+    <w:basedOn w:val="VerbatimChar"/>
+    <w:rPr>
+      <w:rFonts w:ascii="Consolas" w:hAnsi="Consolas"/>
+      <w:i/>
+      <w:color w:val="000000"/>
+      <w:sz w:val="22"/>
+      <w:shd w:val="clear" w:color="auto" w:fill="F8F8F8"/>
+    </w:rPr>
+  </w:style>
+  <w:style w:type="character" w:customStyle="1" w:styleId="VariableTok">
+    <w:name w:val="VariableTok"/>
+    <w:basedOn w:val="VerbatimChar"/>
+    <w:rPr>
+      <w:rFonts w:ascii="Consolas" w:hAnsi="Consolas"/>
+      <w:i/>
+      <w:color w:val="000000"/>
+      <w:sz w:val="22"/>
+      <w:shd w:val="clear" w:color="auto" w:fill="F8F8F8"/>
+    </w:rPr>
+  </w:style>
+  <w:style w:type="character" w:customStyle="1" w:styleId="ControlFlowTok">
+    <w:name w:val="ControlFlowTok"/>
     <w:basedOn w:val="VerbatimChar"/>
     <w:rPr>
       <w:rFonts w:ascii="Consolas" w:hAnsi="Consolas"/>
       <w:b/>
       <w:i/>
+      <w:color w:val="204A87"/>
+      <w:sz w:val="22"/>
+      <w:shd w:val="clear" w:color="auto" w:fill="F8F8F8"/>
+    </w:rPr>
+  </w:style>
+  <w:style w:type="character" w:customStyle="1" w:styleId="OperatorTok">
+    <w:name w:val="OperatorTok"/>
+    <w:basedOn w:val="VerbatimChar"/>
+    <w:rPr>
+      <w:rFonts w:ascii="Consolas" w:hAnsi="Consolas"/>
+      <w:b/>
+      <w:i/>
+      <w:color w:val="CE5C00"/>
+      <w:sz w:val="22"/>
+      <w:shd w:val="clear" w:color="auto" w:fill="F8F8F8"/>
+    </w:rPr>
+  </w:style>
+  <w:style w:type="character" w:customStyle="1" w:styleId="BuiltInTok">
+    <w:name w:val="BuiltInTok"/>
+    <w:basedOn w:val="VerbatimChar"/>
+    <w:rPr>
+      <w:rFonts w:ascii="Consolas" w:hAnsi="Consolas"/>
+      <w:i/>
+      <w:sz w:val="22"/>
+      <w:shd w:val="clear" w:color="auto" w:fill="F8F8F8"/>
+    </w:rPr>
+  </w:style>
+  <w:style w:type="character" w:customStyle="1" w:styleId="ExtensionTok">
+    <w:name w:val="ExtensionTok"/>
+    <w:basedOn w:val="VerbatimChar"/>
+    <w:rPr>
+      <w:rFonts w:ascii="Consolas" w:hAnsi="Consolas"/>
+      <w:i/>
+      <w:sz w:val="22"/>
+      <w:shd w:val="clear" w:color="auto" w:fill="F8F8F8"/>
+    </w:rPr>
+  </w:style>
+  <w:style w:type="character" w:customStyle="1" w:styleId="PreprocessorTok">
+    <w:name w:val="PreprocessorTok"/>
+    <w:basedOn w:val="VerbatimChar"/>
+    <w:rPr>
+      <w:rFonts w:ascii="Consolas" w:hAnsi="Consolas"/>
+      <w:i w:val="0"/>
       <w:color w:val="8F5902"/>
       <w:sz w:val="22"/>
       <w:shd w:val="clear" w:color="auto" w:fill="F8F8F8"/>
     </w:rPr>
   </w:style>
-  <w:style w:type="character" w:customStyle="1" w:styleId="AnnotationTok">
-    <w:name w:val="AnnotationTok"/>
+  <w:style w:type="character" w:customStyle="1" w:styleId="AttributeTok">
+    <w:name w:val="AttributeTok"/>
+    <w:basedOn w:val="VerbatimChar"/>
+    <w:rPr>
+      <w:rFonts w:ascii="Consolas" w:hAnsi="Consolas"/>
+      <w:i/>
+      <w:color w:val="C4A000"/>
+      <w:sz w:val="22"/>
+      <w:shd w:val="clear" w:color="auto" w:fill="F8F8F8"/>
+    </w:rPr>
+  </w:style>
+  <w:style w:type="character" w:customStyle="1" w:styleId="RegionMarkerTok">
+    <w:name w:val="RegionMarkerTok"/>
+    <w:basedOn w:val="VerbatimChar"/>
+    <w:rPr>
+      <w:rFonts w:ascii="Consolas" w:hAnsi="Consolas"/>
+      <w:i/>
+      <w:sz w:val="22"/>
+      <w:shd w:val="clear" w:color="auto" w:fill="F8F8F8"/>
+    </w:rPr>
+  </w:style>
+  <w:style w:type="character" w:customStyle="1" w:styleId="InformationTok">
+    <w:name w:val="InformationTok"/>
+    <w:basedOn w:val="VerbatimChar"/>
+    <w:rPr>
+      <w:rFonts w:ascii="Consolas" w:hAnsi="Consolas"/>
+      <w:b/>
+      <w:i w:val="0"/>
+      <w:color w:val="8F5902"/>
+      <w:sz w:val="22"/>
+      <w:shd w:val="clear" w:color="auto" w:fill="F8F8F8"/>
+    </w:rPr>
+  </w:style>
+  <w:style w:type="character" w:customStyle="1" w:styleId="WarningTok">
+    <w:name w:val="WarningTok"/>
+    <w:basedOn w:val="VerbatimChar"/>
+    <w:rPr>
+      <w:rFonts w:ascii="Consolas" w:hAnsi="Consolas"/>
+      <w:b/>
+      <w:i w:val="0"/>
+      <w:color w:val="8F5902"/>
+      <w:sz w:val="22"/>
+      <w:shd w:val="clear" w:color="auto" w:fill="F8F8F8"/>
+    </w:rPr>
+  </w:style>
+  <w:style w:type="character" w:customStyle="1" w:styleId="AlertTok">
+    <w:name w:val="AlertTok"/>
+    <w:basedOn w:val="VerbatimChar"/>
+    <w:rPr>
+      <w:rFonts w:ascii="Consolas" w:hAnsi="Consolas"/>
+      <w:i/>
+      <w:color w:val="EF2929"/>
+      <w:sz w:val="22"/>
+      <w:shd w:val="clear" w:color="auto" w:fill="F8F8F8"/>
+    </w:rPr>
+  </w:style>
+  <w:style w:type="character" w:customStyle="1" w:styleId="ErrorTok">
+    <w:name w:val="ErrorTok"/>
     <w:basedOn w:val="VerbatimChar"/>
     <w:rPr>
       <w:rFonts w:ascii="Consolas" w:hAnsi="Consolas"/>
       <w:b/>
       <w:i/>
-      <w:color w:val="8F5902"/>
-      <w:sz w:val="22"/>
-      <w:shd w:val="clear" w:color="auto" w:fill="F8F8F8"/>
-    </w:rPr>
-  </w:style>
-  <w:style w:type="character" w:customStyle="1" w:styleId="CommentVarTok">
-    <w:name w:val="CommentVarTok"/>
-    <w:basedOn w:val="VerbatimChar"/>
-    <w:rPr>
-      <w:rFonts w:ascii="Consolas" w:hAnsi="Consolas"/>
-      <w:b/>
-      <w:i/>
-      <w:color w:val="8F5902"/>
-      <w:sz w:val="22"/>
-      <w:shd w:val="clear" w:color="auto" w:fill="F8F8F8"/>
-    </w:rPr>
-  </w:style>
-  <w:style w:type="character" w:customStyle="1" w:styleId="OtherTok">
-    <w:name w:val="OtherTok"/>
-    <w:basedOn w:val="VerbatimChar"/>
-    <w:rPr>
-      <w:rFonts w:ascii="Consolas" w:hAnsi="Consolas"/>
-      <w:color w:val="8F5902"/>
-      <w:sz w:val="22"/>
-      <w:shd w:val="clear" w:color="auto" w:fill="F8F8F8"/>
-    </w:rPr>
-  </w:style>
-  <w:style w:type="character" w:customStyle="1" w:styleId="FunctionTok">
-    <w:name w:val="FunctionTok"/>
-    <w:basedOn w:val="VerbatimChar"/>
-    <w:rPr>
-      <w:rFonts w:ascii="Consolas" w:hAnsi="Consolas"/>
-      <w:color w:val="000000"/>
-      <w:sz w:val="22"/>
-      <w:shd w:val="clear" w:color="auto" w:fill="F8F8F8"/>
-    </w:rPr>
-  </w:style>
-  <w:style w:type="character" w:customStyle="1" w:styleId="VariableTok">
-    <w:name w:val="VariableTok"/>
-    <w:basedOn w:val="VerbatimChar"/>
-    <w:rPr>
-      <w:rFonts w:ascii="Consolas" w:hAnsi="Consolas"/>
-      <w:color w:val="000000"/>
-      <w:sz w:val="22"/>
-      <w:shd w:val="clear" w:color="auto" w:fill="F8F8F8"/>
-    </w:rPr>
-  </w:style>
-  <w:style w:type="character" w:customStyle="1" w:styleId="ControlFlowTok">
-    <w:name w:val="ControlFlowTok"/>
-    <w:basedOn w:val="VerbatimChar"/>
-    <w:rPr>
-      <w:rFonts w:ascii="Consolas" w:hAnsi="Consolas"/>
-      <w:b/>
-      <w:color w:val="204A87"/>
-      <w:sz w:val="22"/>
-      <w:shd w:val="clear" w:color="auto" w:fill="F8F8F8"/>
-    </w:rPr>
-  </w:style>
-  <w:style w:type="character" w:customStyle="1" w:styleId="OperatorTok">
-    <w:name w:val="OperatorTok"/>
-    <w:basedOn w:val="VerbatimChar"/>
-    <w:rPr>
-      <w:rFonts w:ascii="Consolas" w:hAnsi="Consolas"/>
-      <w:b/>
-      <w:color w:val="CE5C00"/>
-      <w:sz w:val="22"/>
-      <w:shd w:val="clear" w:color="auto" w:fill="F8F8F8"/>
-    </w:rPr>
-  </w:style>
-  <w:style w:type="character" w:customStyle="1" w:styleId="BuiltInTok">
-    <w:name w:val="BuiltInTok"/>
-    <w:basedOn w:val="VerbatimChar"/>
-    <w:rPr>
-      <w:rFonts w:ascii="Consolas" w:hAnsi="Consolas"/>
-      <w:sz w:val="22"/>
-      <w:shd w:val="clear" w:color="auto" w:fill="F8F8F8"/>
-    </w:rPr>
-  </w:style>
-  <w:style w:type="character" w:customStyle="1" w:styleId="ExtensionTok">
-    <w:name w:val="ExtensionTok"/>
-    <w:basedOn w:val="VerbatimChar"/>
-    <w:rPr>
-      <w:rFonts w:ascii="Consolas" w:hAnsi="Consolas"/>
-      <w:sz w:val="22"/>
-      <w:shd w:val="clear" w:color="auto" w:fill="F8F8F8"/>
-    </w:rPr>
-  </w:style>
-  <w:style w:type="character" w:customStyle="1" w:styleId="PreprocessorTok">
-    <w:name w:val="PreprocessorTok"/>
-    <w:basedOn w:val="VerbatimChar"/>
-    <w:rPr>
-      <w:rFonts w:ascii="Consolas" w:hAnsi="Consolas"/>
-      <w:i/>
-      <w:color w:val="8F5902"/>
-      <w:sz w:val="22"/>
-      <w:shd w:val="clear" w:color="auto" w:fill="F8F8F8"/>
-    </w:rPr>
-  </w:style>
-  <w:style w:type="character" w:customStyle="1" w:styleId="AttributeTok">
-    <w:name w:val="AttributeTok"/>
-    <w:basedOn w:val="VerbatimChar"/>
-    <w:rPr>
-      <w:rFonts w:ascii="Consolas" w:hAnsi="Consolas"/>
-      <w:color w:val="C4A000"/>
-      <w:sz w:val="22"/>
-      <w:shd w:val="clear" w:color="auto" w:fill="F8F8F8"/>
-    </w:rPr>
-  </w:style>
-  <w:style w:type="character" w:customStyle="1" w:styleId="RegionMarkerTok">
-    <w:name w:val="RegionMarkerTok"/>
-    <w:basedOn w:val="VerbatimChar"/>
-    <w:rPr>
-      <w:rFonts w:ascii="Consolas" w:hAnsi="Consolas"/>
-      <w:sz w:val="22"/>
-      <w:shd w:val="clear" w:color="auto" w:fill="F8F8F8"/>
-    </w:rPr>
-  </w:style>
-  <w:style w:type="character" w:customStyle="1" w:styleId="InformationTok">
-    <w:name w:val="InformationTok"/>
-    <w:basedOn w:val="VerbatimChar"/>
-    <w:rPr>
-      <w:rFonts w:ascii="Consolas" w:hAnsi="Consolas"/>
-      <w:b/>
-      <w:i/>
-      <w:color w:val="8F5902"/>
-      <w:sz w:val="22"/>
-      <w:shd w:val="clear" w:color="auto" w:fill="F8F8F8"/>
-    </w:rPr>
-  </w:style>
-  <w:style w:type="character" w:customStyle="1" w:styleId="WarningTok">
-    <w:name w:val="WarningTok"/>
-    <w:basedOn w:val="VerbatimChar"/>
-    <w:rPr>
-      <w:rFonts w:ascii="Consolas" w:hAnsi="Consolas"/>
-      <w:b/>
-      <w:i/>
-      <w:color w:val="8F5902"/>
-      <w:sz w:val="22"/>
-      <w:shd w:val="clear" w:color="auto" w:fill="F8F8F8"/>
-    </w:rPr>
-  </w:style>
-  <w:style w:type="character" w:customStyle="1" w:styleId="AlertTok">
-    <w:name w:val="AlertTok"/>
-    <w:basedOn w:val="VerbatimChar"/>
-    <w:rPr>
-      <w:rFonts w:ascii="Consolas" w:hAnsi="Consolas"/>
-      <w:color w:val="EF2929"/>
-      <w:sz w:val="22"/>
-      <w:shd w:val="clear" w:color="auto" w:fill="F8F8F8"/>
-    </w:rPr>
-  </w:style>
-  <w:style w:type="character" w:customStyle="1" w:styleId="ErrorTok">
-    <w:name w:val="ErrorTok"/>
-    <w:basedOn w:val="VerbatimChar"/>
-    <w:rPr>
-      <w:rFonts w:ascii="Consolas" w:hAnsi="Consolas"/>
-      <w:b/>
       <w:color w:val="A40000"/>
       <w:sz w:val="22"/>
       <w:shd w:val="clear" w:color="auto" w:fill="F8F8F8"/>
@@ -7265,6 +5314,7 @@
     <w:basedOn w:val="VerbatimChar"/>
     <w:rPr>
       <w:rFonts w:ascii="Consolas" w:hAnsi="Consolas"/>
+      <w:i/>
       <w:sz w:val="22"/>
       <w:shd w:val="clear" w:color="auto" w:fill="F8F8F8"/>
     </w:rPr>

</xml_diff>